<commit_message>
preparing em for public distribution. Step 3.
</commit_message>
<xml_diff>
--- a/doc/em Development Manual.docx
+++ b/doc/em Development Manual.docx
@@ -9,6 +9,7 @@
           <w:sz w:val="48"/>
         </w:rPr>
       </w:pPr>
+      <w:bookmarkStart w:id="0" w:name="_GoBack"/>
     </w:p>
     <w:p>
       <w:pPr>
@@ -90,16 +91,14 @@
     <w:p>
       <w:pPr>
         <w:sectPr>
-          <w:footerReference w:type="even" r:id="rId8"/>
-          <w:footerReference w:type="default" r:id="rId9"/>
+          <w:footerReference w:type="even" r:id="rId9"/>
+          <w:footerReference w:type="default" r:id="rId10"/>
           <w:pgSz w:w="12240" w:h="15840"/>
           <w:pgMar w:top="1440" w:right="1800" w:bottom="1440" w:left="1800" w:header="720" w:footer="720" w:gutter="0"/>
           <w:cols w:space="720"/>
           <w:docGrid w:linePitch="360"/>
         </w:sectPr>
       </w:pPr>
-      <w:bookmarkStart w:id="0" w:name="_GoBack"/>
-      <w:bookmarkEnd w:id="0"/>
     </w:p>
     <w:sdt>
       <w:sdtPr>
@@ -156,7 +155,7 @@
             <w:rPr>
               <w:noProof/>
             </w:rPr>
-            <w:t>Release Procedure</w:t>
+            <w:t>TODO</w:t>
           </w:r>
           <w:r>
             <w:rPr>
@@ -174,7 +173,7 @@
             <w:rPr>
               <w:noProof/>
             </w:rPr>
-            <w:instrText xml:space="preserve"> PAGEREF _Toc295756327 \h </w:instrText>
+            <w:instrText xml:space="preserve"> PAGEREF _Toc295856848 \h </w:instrText>
           </w:r>
           <w:r>
             <w:rPr>
@@ -201,6 +200,66 @@
           </w:r>
         </w:p>
         <w:p>
+          <w:pPr>
+            <w:pStyle w:val="TOC1"/>
+            <w:tabs>
+              <w:tab w:val="right" w:leader="dot" w:pos="8630"/>
+            </w:tabs>
+            <w:rPr>
+              <w:b w:val="0"/>
+              <w:noProof/>
+              <w:lang w:eastAsia="ja-JP"/>
+            </w:rPr>
+          </w:pPr>
+          <w:r>
+            <w:rPr>
+              <w:noProof/>
+            </w:rPr>
+            <w:t>Release Procedure</w:t>
+          </w:r>
+          <w:r>
+            <w:rPr>
+              <w:noProof/>
+            </w:rPr>
+            <w:tab/>
+          </w:r>
+          <w:r>
+            <w:rPr>
+              <w:noProof/>
+            </w:rPr>
+            <w:fldChar w:fldCharType="begin"/>
+          </w:r>
+          <w:r>
+            <w:rPr>
+              <w:noProof/>
+            </w:rPr>
+            <w:instrText xml:space="preserve"> PAGEREF _Toc295856849 \h </w:instrText>
+          </w:r>
+          <w:r>
+            <w:rPr>
+              <w:noProof/>
+            </w:rPr>
+          </w:r>
+          <w:r>
+            <w:rPr>
+              <w:noProof/>
+            </w:rPr>
+            <w:fldChar w:fldCharType="separate"/>
+          </w:r>
+          <w:r>
+            <w:rPr>
+              <w:noProof/>
+            </w:rPr>
+            <w:t>5</w:t>
+          </w:r>
+          <w:r>
+            <w:rPr>
+              <w:noProof/>
+            </w:rPr>
+            <w:fldChar w:fldCharType="end"/>
+          </w:r>
+        </w:p>
+        <w:p>
           <w:r>
             <w:rPr>
               <w:b/>
@@ -228,15 +287,488 @@
       <w:pPr>
         <w:pStyle w:val="Heading1"/>
       </w:pPr>
-      <w:bookmarkStart w:id="1" w:name="_Toc295756327"/>
+      <w:bookmarkStart w:id="1" w:name="_Toc295856848"/>
+      <w:r>
+        <w:t>TODO</w:t>
+      </w:r>
+      <w:bookmarkEnd w:id="1"/>
+    </w:p>
+    <w:p/>
+    <w:p/>
+    <w:p>
+      <w:pPr>
+        <w:pStyle w:val="ListParagraph"/>
+        <w:numPr>
+          <w:ilvl w:val="0"/>
+          <w:numId w:val="1"/>
+        </w:numPr>
+      </w:pPr>
+      <w:r>
+        <w:t xml:space="preserve">Overlays should get rid of </w:t>
+      </w:r>
+      <w:r>
+        <w:t>is-overlay-applied</w:t>
+      </w:r>
+      <w:r>
+        <w:t>() – we’re not using it and complicates things unnecessarily. The overlays should be idempotent.</w:t>
+      </w:r>
+    </w:p>
+    <w:p/>
+    <w:p>
+      <w:r>
+        <w:t>Features Requests during Usage</w:t>
+      </w:r>
+    </w:p>
+    <w:p/>
+    <w:p>
+      <w:r>
+        <w:t>•</w:t>
+      </w:r>
+      <w:r>
+        <w:tab/>
+        <w:t>Ranges: p001-p005.</w:t>
+      </w:r>
+    </w:p>
+    <w:p/>
+    <w:p>
+      <w:r>
+        <w:t>•</w:t>
+      </w:r>
+      <w:r>
+        <w:tab/>
+        <w:t>Need: em status --&lt;state&gt; to filter only the nodes in the specified state. Also we want alphabetically ordered nodes.</w:t>
+      </w:r>
+    </w:p>
+    <w:p/>
+    <w:p>
+      <w:r>
+        <w:t>•</w:t>
+      </w:r>
+      <w:r>
+        <w:tab/>
+        <w:t>Understand why this is and get rid of it:</w:t>
+      </w:r>
+    </w:p>
+    <w:p>
+      <w:r>
+        <w:t>The authenticity of host '52.11.144.156 (52.11.144.156)' can't be established.</w:t>
+      </w:r>
+    </w:p>
+    <w:p>
+      <w:r>
+        <w:t>RSA key fingerprint is 9e:96:48:53:93:c8:0d:41:c3:dc:69:84:4a:7c:32:6c.</w:t>
+      </w:r>
+    </w:p>
+    <w:p>
+      <w:r>
+        <w:t>Are you sure you want to continue connecting (yes/no)? yes</w:t>
+      </w:r>
+    </w:p>
+    <w:p>
+      <w:r>
+        <w:t>Warning: Permanently added '52.11.144.156' (RSA) to the list of known hosts.</w:t>
+      </w:r>
+    </w:p>
+    <w:p>
+      <w:r>
+        <w:t>Last login: Mon Jun  8 12:15:46 2015 from 207.114.215.130</w:t>
+      </w:r>
+    </w:p>
+    <w:p/>
+    <w:p>
+      <w:r>
+        <w:t>TODO</w:t>
+      </w:r>
+    </w:p>
+    <w:p/>
+    <w:p>
+      <w:r>
+        <w:t>•</w:t>
+      </w:r>
+      <w:r>
+        <w:tab/>
+        <w:t>Procedure to automatically create the file server node.</w:t>
+      </w:r>
+    </w:p>
+    <w:p/>
+    <w:p>
+      <w:r>
+        <w:t>•</w:t>
+      </w:r>
+      <w:r>
+        <w:tab/>
+        <w:t>ec2-user is not guaranteed to have the same uid across the nodes. Best if I create my own consistent users.</w:t>
+      </w:r>
+    </w:p>
+    <w:p/>
+    <w:p>
+      <w:r>
+        <w:t>•</w:t>
+      </w:r>
+      <w:r>
+        <w:tab/>
+        <w:t>to-deplete. Unify “em” and “amazon” libraries. The unintegrated amazon remnants are maintained in src/main/bash/to-deplete.</w:t>
+      </w:r>
+    </w:p>
+    <w:p/>
+    <w:p>
+      <w:r>
+        <w:t>•</w:t>
+      </w:r>
+      <w:r>
+        <w:tab/>
+        <w:t>em create c001-c005  (ranges)</w:t>
+      </w:r>
+    </w:p>
+    <w:p/>
+    <w:p>
+      <w:r>
+        <w:t>•</w:t>
+      </w:r>
+      <w:r>
+        <w:tab/>
+        <w:t>Remove private keys from the GitHub repository. Find a better solution to keep the environment identity. Currently it’s in GitHub and publicly accessible. I should get the private/public key from the NFS server and push them to the newly burned instances. Get rid of the private key from GitHub and change it on f01.</w:t>
+      </w:r>
+    </w:p>
+    <w:p/>
+    <w:p>
+      <w:r>
+        <w:t>•</w:t>
+      </w:r>
+      <w:r>
+        <w:tab/>
+        <w:t>Understand the implications of exposing my Amazon keys via usage of ec2 tools on shared instances. Create an “em” account? Currently my secret key is exposed in the environment of the ec2-user on f01.</w:t>
+      </w:r>
+    </w:p>
+    <w:p/>
+    <w:p>
+      <w:r>
+        <w:t>•</w:t>
+      </w:r>
+      <w:r>
+        <w:tab/>
+        <w:t>Investigate cloud-init – it can do some configuration work. For example, it accepts modules to perform package update. “Defining userdata for instances in AWS seems really useful for doing all kinds of bootstrap-type actions.”</w:t>
+      </w:r>
+    </w:p>
+    <w:p/>
+    <w:p>
+      <w:r>
+        <w:t>•</w:t>
+      </w:r>
+      <w:r>
+        <w:tab/>
+        <w:t xml:space="preserve">em.shlib java() function should configure the external Java process for a quick startup. </w:t>
+      </w:r>
+    </w:p>
+    <w:p/>
+    <w:p>
+      <w:r>
+        <w:t>•</w:t>
+      </w:r>
+      <w:r>
+        <w:tab/>
+        <w:t>Document filters: name=b01, name=b01|b02|b03|b04</w:t>
+      </w:r>
+    </w:p>
+    <w:p/>
+    <w:p>
+      <w:r>
+        <w:t>•</w:t>
+      </w:r>
+      <w:r>
+        <w:tab/>
+        <w:t>Storage Management</w:t>
+      </w:r>
+    </w:p>
+    <w:p/>
+    <w:p>
+      <w:r>
+        <w:t>o</w:t>
+      </w:r>
+      <w:r>
+        <w:tab/>
+        <w:t>Difference between “standard” and “gp2” volume type. It seems that new instances are created with standard volumes.</w:t>
+      </w:r>
+    </w:p>
+    <w:p/>
+    <w:p>
+      <w:r>
+        <w:t>o</w:t>
+      </w:r>
+      <w:r>
+        <w:tab/>
+        <w:t>Resolve the lsblk problem – format those disks.</w:t>
+      </w:r>
+    </w:p>
+    <w:p/>
+    <w:p/>
+    <w:p>
+      <w:r>
+        <w:t>•</w:t>
+      </w:r>
+      <w:r>
+        <w:tab/>
+        <w:t>Hundreds of  NFS clients hitting the servers?</w:t>
+      </w:r>
+    </w:p>
+    <w:p/>
+    <w:p/>
+    <w:p>
+      <w:pPr>
+        <w:pStyle w:val="Heading1"/>
+      </w:pPr>
+    </w:p>
+    <w:p>
+      <w:pPr>
+        <w:pStyle w:val="Heading1"/>
+        <w:sectPr>
+          <w:pgSz w:w="12240" w:h="15840"/>
+          <w:pgMar w:top="1440" w:right="1800" w:bottom="1440" w:left="1800" w:header="720" w:footer="720" w:gutter="0"/>
+          <w:cols w:space="720"/>
+          <w:docGrid w:linePitch="360"/>
+        </w:sectPr>
+      </w:pPr>
+    </w:p>
+    <w:p>
+      <w:pPr>
+        <w:pStyle w:val="Heading1"/>
+      </w:pPr>
+      <w:bookmarkStart w:id="2" w:name="_Toc295856849"/>
       <w:r>
         <w:t>R</w:t>
       </w:r>
       <w:r>
         <w:t>elease Procedure</w:t>
       </w:r>
-      <w:bookmarkEnd w:id="1"/>
-    </w:p>
+      <w:bookmarkEnd w:id="2"/>
+    </w:p>
+    <w:p>
+      <w:r>
+        <w:rPr>
+          <w:noProof/>
+        </w:rPr>
+        <mc:AlternateContent>
+          <mc:Choice Requires="wps">
+            <w:drawing>
+              <wp:anchor distT="0" distB="0" distL="114300" distR="114300" simplePos="0" relativeHeight="251659264" behindDoc="0" locked="0" layoutInCell="1" allowOverlap="1" wp14:anchorId="693C4CD6" wp14:editId="4D419AC1">
+                <wp:simplePos x="0" y="0"/>
+                <wp:positionH relativeFrom="column">
+                  <wp:posOffset>0</wp:posOffset>
+                </wp:positionH>
+                <wp:positionV relativeFrom="paragraph">
+                  <wp:posOffset>182880</wp:posOffset>
+                </wp:positionV>
+                <wp:extent cx="5600700" cy="914400"/>
+                <wp:effectExtent l="0" t="0" r="38100" b="25400"/>
+                <wp:wrapSquare wrapText="bothSides"/>
+                <wp:docPr id="8" name="Text Box 8"/>
+                <wp:cNvGraphicFramePr/>
+                <a:graphic xmlns:a="http://schemas.openxmlformats.org/drawingml/2006/main">
+                  <a:graphicData uri="http://schemas.microsoft.com/office/word/2010/wordprocessingShape">
+                    <wps:wsp>
+                      <wps:cNvSpPr txBox="1"/>
+                      <wps:spPr>
+                        <a:xfrm>
+                          <a:off x="0" y="0"/>
+                          <a:ext cx="5600700" cy="914400"/>
+                        </a:xfrm>
+                        <a:prstGeom prst="rect">
+                          <a:avLst/>
+                        </a:prstGeom>
+                        <a:solidFill>
+                          <a:schemeClr val="bg1">
+                            <a:lumMod val="95000"/>
+                          </a:schemeClr>
+                        </a:solidFill>
+                        <a:ln>
+                          <a:solidFill>
+                            <a:schemeClr val="bg1">
+                              <a:lumMod val="75000"/>
+                            </a:schemeClr>
+                          </a:solidFill>
+                        </a:ln>
+                        <a:effectLst/>
+                        <a:extLst>
+                          <a:ext uri="{C572A759-6A51-4108-AA02-DFA0A04FC94B}">
+                            <ma14:wrappingTextBoxFlag xmlns:ma14="http://schemas.microsoft.com/office/mac/drawingml/2011/main"/>
+                          </a:ext>
+                        </a:extLst>
+                      </wps:spPr>
+                      <wps:style>
+                        <a:lnRef idx="0">
+                          <a:schemeClr val="accent1"/>
+                        </a:lnRef>
+                        <a:fillRef idx="0">
+                          <a:schemeClr val="accent1"/>
+                        </a:fillRef>
+                        <a:effectRef idx="0">
+                          <a:schemeClr val="accent1"/>
+                        </a:effectRef>
+                        <a:fontRef idx="minor">
+                          <a:schemeClr val="dk1"/>
+                        </a:fontRef>
+                      </wps:style>
+                      <wps:txbx>
+                        <w:txbxContent>
+                          <w:p>
+                            <w:pPr>
+                              <w:rPr>
+                                <w:rFonts w:ascii="Courier New" w:hAnsi="Courier New" w:cs="Courier New"/>
+                                <w:sz w:val="20"/>
+                                <w:szCs w:val="20"/>
+                              </w:rPr>
+                            </w:pPr>
+                          </w:p>
+                          <w:p>
+                            <w:pPr>
+                              <w:rPr>
+                                <w:rFonts w:ascii="Courier New" w:hAnsi="Courier New" w:cs="Courier New"/>
+                                <w:sz w:val="20"/>
+                                <w:szCs w:val="20"/>
+                              </w:rPr>
+                            </w:pPr>
+                            <w:r>
+                              <w:rPr>
+                                <w:rFonts w:ascii="Courier New" w:hAnsi="Courier New" w:cs="Courier New"/>
+                                <w:sz w:val="20"/>
+                                <w:szCs w:val="20"/>
+                              </w:rPr>
+                              <w:t>cdem</w:t>
+                            </w:r>
+                            <w:r>
+                              <w:rPr>
+                                <w:rFonts w:ascii="Courier New" w:hAnsi="Courier New" w:cs="Courier New"/>
+                                <w:sz w:val="20"/>
+                                <w:szCs w:val="20"/>
+                              </w:rPr>
+                              <w:br/>
+                              <w:t>mvn clean install</w:t>
+                            </w:r>
+                          </w:p>
+                          <w:p>
+                            <w:pPr>
+                              <w:rPr>
+                                <w:rFonts w:ascii="Courier New" w:hAnsi="Courier New" w:cs="Courier New"/>
+                                <w:sz w:val="20"/>
+                                <w:szCs w:val="20"/>
+                              </w:rPr>
+                            </w:pPr>
+                            <w:r>
+                              <w:rPr>
+                                <w:rFonts w:ascii="Courier New" w:hAnsi="Courier New" w:cs="Courier New"/>
+                                <w:sz w:val="20"/>
+                                <w:szCs w:val="20"/>
+                              </w:rPr>
+                              <w:t>./install [--zip-only]</w:t>
+                            </w:r>
+                          </w:p>
+                          <w:p>
+                            <w:pPr>
+                              <w:rPr>
+                                <w:rFonts w:ascii="Courier New" w:hAnsi="Courier New" w:cs="Courier New"/>
+                                <w:sz w:val="20"/>
+                                <w:szCs w:val="20"/>
+                              </w:rPr>
+                            </w:pPr>
+                          </w:p>
+                        </w:txbxContent>
+                      </wps:txbx>
+                      <wps:bodyPr rot="0" spcFirstLastPara="0" vertOverflow="overflow" horzOverflow="overflow" vert="horz" wrap="square" lIns="91440" tIns="45720" rIns="91440" bIns="45720" numCol="1" spcCol="0" rtlCol="0" fromWordArt="0" anchor="t" anchorCtr="0" forceAA="0" compatLnSpc="1">
+                        <a:prstTxWarp prst="textNoShape">
+                          <a:avLst/>
+                        </a:prstTxWarp>
+                        <a:noAutofit/>
+                      </wps:bodyPr>
+                    </wps:wsp>
+                  </a:graphicData>
+                </a:graphic>
+                <wp14:sizeRelV relativeFrom="margin">
+                  <wp14:pctHeight>0</wp14:pctHeight>
+                </wp14:sizeRelV>
+              </wp:anchor>
+            </w:drawing>
+          </mc:Choice>
+          <mc:Fallback>
+            <w:pict>
+              <v:shapetype id="_x0000_t202" coordsize="21600,21600" o:spt="202" path="m0,0l0,21600,21600,21600,21600,0xe">
+                <v:stroke joinstyle="miter"/>
+                <v:path gradientshapeok="t" o:connecttype="rect"/>
+              </v:shapetype>
+              <v:shape id="Text Box 8" o:spid="_x0000_s1026" type="#_x0000_t202" style="position:absolute;margin-left:0;margin-top:14.4pt;width:441pt;height:1in;z-index:251659264;visibility:visible;mso-wrap-style:square;mso-height-percent:0;mso-wrap-distance-left:9pt;mso-wrap-distance-top:0;mso-wrap-distance-right:9pt;mso-wrap-distance-bottom:0;mso-position-horizontal:absolute;mso-position-horizontal-relative:text;mso-position-vertical:absolute;mso-position-vertical-relative:text;mso-height-percent:0;mso-height-relative:margin;v-text-anchor:top" o:gfxdata="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" fillcolor="#f2f2f2 [3052]" strokecolor="#bfbfbf [2412]">
+                <v:textbox>
+                  <w:txbxContent>
+                    <w:p>
+                      <w:pPr>
+                        <w:rPr>
+                          <w:rFonts w:ascii="Courier New" w:hAnsi="Courier New" w:cs="Courier New"/>
+                          <w:sz w:val="20"/>
+                          <w:szCs w:val="20"/>
+                        </w:rPr>
+                      </w:pPr>
+                    </w:p>
+                    <w:p>
+                      <w:pPr>
+                        <w:rPr>
+                          <w:rFonts w:ascii="Courier New" w:hAnsi="Courier New" w:cs="Courier New"/>
+                          <w:sz w:val="20"/>
+                          <w:szCs w:val="20"/>
+                        </w:rPr>
+                      </w:pPr>
+                      <w:r>
+                        <w:rPr>
+                          <w:rFonts w:ascii="Courier New" w:hAnsi="Courier New" w:cs="Courier New"/>
+                          <w:sz w:val="20"/>
+                          <w:szCs w:val="20"/>
+                        </w:rPr>
+                        <w:t>cdem</w:t>
+                      </w:r>
+                      <w:r>
+                        <w:rPr>
+                          <w:rFonts w:ascii="Courier New" w:hAnsi="Courier New" w:cs="Courier New"/>
+                          <w:sz w:val="20"/>
+                          <w:szCs w:val="20"/>
+                        </w:rPr>
+                        <w:br/>
+                        <w:t>mvn clean install</w:t>
+                      </w:r>
+                    </w:p>
+                    <w:p>
+                      <w:pPr>
+                        <w:rPr>
+                          <w:rFonts w:ascii="Courier New" w:hAnsi="Courier New" w:cs="Courier New"/>
+                          <w:sz w:val="20"/>
+                          <w:szCs w:val="20"/>
+                        </w:rPr>
+                      </w:pPr>
+                      <w:r>
+                        <w:rPr>
+                          <w:rFonts w:ascii="Courier New" w:hAnsi="Courier New" w:cs="Courier New"/>
+                          <w:sz w:val="20"/>
+                          <w:szCs w:val="20"/>
+                        </w:rPr>
+                        <w:t>./install [--zip-only]</w:t>
+                      </w:r>
+                    </w:p>
+                    <w:p>
+                      <w:pPr>
+                        <w:rPr>
+                          <w:rFonts w:ascii="Courier New" w:hAnsi="Courier New" w:cs="Courier New"/>
+                          <w:sz w:val="20"/>
+                          <w:szCs w:val="20"/>
+                        </w:rPr>
+                      </w:pPr>
+                    </w:p>
+                  </w:txbxContent>
+                </v:textbox>
+                <w10:wrap type="square"/>
+              </v:shape>
+            </w:pict>
+          </mc:Fallback>
+        </mc:AlternateContent>
+      </w:r>
+    </w:p>
+    <w:p/>
+    <w:bookmarkEnd w:id="0"/>
     <w:sectPr>
       <w:pgSz w:w="12240" w:h="15840"/>
       <w:pgMar w:top="1440" w:right="1800" w:bottom="1440" w:left="1800" w:header="720" w:footer="720" w:gutter="0"/>
@@ -372,6 +904,127 @@
     </w:p>
   </w:footnote>
 </w:footnotes>
+</file>
+
+<file path=word/numbering.xml><?xml version="1.0" encoding="utf-8"?>
+<w:numbering xmlns:wpc="http://schemas.microsoft.com/office/word/2010/wordprocessingCanvas" xmlns:mo="http://schemas.microsoft.com/office/mac/office/2008/main" xmlns:mc="http://schemas.openxmlformats.org/markup-compatibility/2006" xmlns:mv="urn:schemas-microsoft-com:mac:vml" xmlns:o="urn:schemas-microsoft-com:office:office" xmlns:r="http://schemas.openxmlformats.org/officeDocument/2006/relationships" xmlns:m="http://schemas.openxmlformats.org/officeDocument/2006/math" xmlns:v="urn:schemas-microsoft-com:vml" xmlns:wp14="http://schemas.microsoft.com/office/word/2010/wordprocessingDrawing" xmlns:wp="http://schemas.openxmlformats.org/drawingml/2006/wordprocessingDrawing" xmlns:w10="urn:schemas-microsoft-com:office:word" xmlns:w="http://schemas.openxmlformats.org/wordprocessingml/2006/main" xmlns:w14="http://schemas.microsoft.com/office/word/2010/wordml" xmlns:wpg="http://schemas.microsoft.com/office/word/2010/wordprocessingGroup" xmlns:wpi="http://schemas.microsoft.com/office/word/2010/wordprocessingInk" xmlns:wne="http://schemas.microsoft.com/office/word/2006/wordml" xmlns:wps="http://schemas.microsoft.com/office/word/2010/wordprocessingShape" mc:Ignorable="w14 wp14">
+  <w:abstractNum w:abstractNumId="0">
+    <w:nsid w:val="1562180C"/>
+    <w:multiLevelType w:val="hybridMultilevel"/>
+    <w:tmpl w:val="73A04308"/>
+    <w:lvl w:ilvl="0" w:tplc="04090001">
+      <w:start w:val="1"/>
+      <w:numFmt w:val="bullet"/>
+      <w:lvlText w:val=""/>
+      <w:lvlJc w:val="left"/>
+      <w:pPr>
+        <w:ind w:left="720" w:hanging="360"/>
+      </w:pPr>
+      <w:rPr>
+        <w:rFonts w:ascii="Symbol" w:hAnsi="Symbol" w:hint="default"/>
+      </w:rPr>
+    </w:lvl>
+    <w:lvl w:ilvl="1" w:tplc="04090003" w:tentative="1">
+      <w:start w:val="1"/>
+      <w:numFmt w:val="bullet"/>
+      <w:lvlText w:val="o"/>
+      <w:lvlJc w:val="left"/>
+      <w:pPr>
+        <w:ind w:left="1440" w:hanging="360"/>
+      </w:pPr>
+      <w:rPr>
+        <w:rFonts w:ascii="Courier New" w:hAnsi="Courier New" w:hint="default"/>
+      </w:rPr>
+    </w:lvl>
+    <w:lvl w:ilvl="2" w:tplc="04090005" w:tentative="1">
+      <w:start w:val="1"/>
+      <w:numFmt w:val="bullet"/>
+      <w:lvlText w:val=""/>
+      <w:lvlJc w:val="left"/>
+      <w:pPr>
+        <w:ind w:left="2160" w:hanging="360"/>
+      </w:pPr>
+      <w:rPr>
+        <w:rFonts w:ascii="Wingdings" w:hAnsi="Wingdings" w:hint="default"/>
+      </w:rPr>
+    </w:lvl>
+    <w:lvl w:ilvl="3" w:tplc="04090001" w:tentative="1">
+      <w:start w:val="1"/>
+      <w:numFmt w:val="bullet"/>
+      <w:lvlText w:val=""/>
+      <w:lvlJc w:val="left"/>
+      <w:pPr>
+        <w:ind w:left="2880" w:hanging="360"/>
+      </w:pPr>
+      <w:rPr>
+        <w:rFonts w:ascii="Symbol" w:hAnsi="Symbol" w:hint="default"/>
+      </w:rPr>
+    </w:lvl>
+    <w:lvl w:ilvl="4" w:tplc="04090003" w:tentative="1">
+      <w:start w:val="1"/>
+      <w:numFmt w:val="bullet"/>
+      <w:lvlText w:val="o"/>
+      <w:lvlJc w:val="left"/>
+      <w:pPr>
+        <w:ind w:left="3600" w:hanging="360"/>
+      </w:pPr>
+      <w:rPr>
+        <w:rFonts w:ascii="Courier New" w:hAnsi="Courier New" w:hint="default"/>
+      </w:rPr>
+    </w:lvl>
+    <w:lvl w:ilvl="5" w:tplc="04090005" w:tentative="1">
+      <w:start w:val="1"/>
+      <w:numFmt w:val="bullet"/>
+      <w:lvlText w:val=""/>
+      <w:lvlJc w:val="left"/>
+      <w:pPr>
+        <w:ind w:left="4320" w:hanging="360"/>
+      </w:pPr>
+      <w:rPr>
+        <w:rFonts w:ascii="Wingdings" w:hAnsi="Wingdings" w:hint="default"/>
+      </w:rPr>
+    </w:lvl>
+    <w:lvl w:ilvl="6" w:tplc="04090001" w:tentative="1">
+      <w:start w:val="1"/>
+      <w:numFmt w:val="bullet"/>
+      <w:lvlText w:val=""/>
+      <w:lvlJc w:val="left"/>
+      <w:pPr>
+        <w:ind w:left="5040" w:hanging="360"/>
+      </w:pPr>
+      <w:rPr>
+        <w:rFonts w:ascii="Symbol" w:hAnsi="Symbol" w:hint="default"/>
+      </w:rPr>
+    </w:lvl>
+    <w:lvl w:ilvl="7" w:tplc="04090003" w:tentative="1">
+      <w:start w:val="1"/>
+      <w:numFmt w:val="bullet"/>
+      <w:lvlText w:val="o"/>
+      <w:lvlJc w:val="left"/>
+      <w:pPr>
+        <w:ind w:left="5760" w:hanging="360"/>
+      </w:pPr>
+      <w:rPr>
+        <w:rFonts w:ascii="Courier New" w:hAnsi="Courier New" w:hint="default"/>
+      </w:rPr>
+    </w:lvl>
+    <w:lvl w:ilvl="8" w:tplc="04090005" w:tentative="1">
+      <w:start w:val="1"/>
+      <w:numFmt w:val="bullet"/>
+      <w:lvlText w:val=""/>
+      <w:lvlJc w:val="left"/>
+      <w:pPr>
+        <w:ind w:left="6480" w:hanging="360"/>
+      </w:pPr>
+      <w:rPr>
+        <w:rFonts w:ascii="Wingdings" w:hAnsi="Wingdings" w:hint="default"/>
+      </w:rPr>
+    </w:lvl>
+  </w:abstractNum>
+  <w:num w:numId="1">
+    <w:abstractNumId w:val="0"/>
+  </w:num>
+</w:numbering>
 </file>
 
 <file path=word/styles.xml><?xml version="1.0" encoding="utf-8"?>
@@ -967,6 +1620,17 @@
     <w:semiHidden/>
     <w:unhideWhenUsed/>
     <w:rsid w:val="009650E5"/>
+  </w:style>
+  <w:style w:type="paragraph" w:styleId="ListParagraph">
+    <w:name w:val="List Paragraph"/>
+    <w:basedOn w:val="Normal"/>
+    <w:uiPriority w:val="34"/>
+    <w:qFormat/>
+    <w:rsid w:val="00865F6E"/>
+    <w:pPr>
+      <w:ind w:left="720"/>
+      <w:contextualSpacing/>
+    </w:pPr>
   </w:style>
 </w:styles>
 </file>
@@ -1564,6 +2228,17 @@
     <w:semiHidden/>
     <w:unhideWhenUsed/>
     <w:rsid w:val="009650E5"/>
+  </w:style>
+  <w:style w:type="paragraph" w:styleId="ListParagraph">
+    <w:name w:val="List Paragraph"/>
+    <w:basedOn w:val="Normal"/>
+    <w:uiPriority w:val="34"/>
+    <w:qFormat/>
+    <w:rsid w:val="00865F6E"/>
+    <w:pPr>
+      <w:ind w:left="720"/>
+      <w:contextualSpacing/>
+    </w:pPr>
   </w:style>
 </w:styles>
 </file>
@@ -1893,7 +2568,7 @@
 </file>
 
 <file path=customXml/itemProps1.xml><?xml version="1.0" encoding="utf-8"?>
-<ds:datastoreItem xmlns:ds="http://schemas.openxmlformats.org/officeDocument/2006/customXml" ds:itemID="{582ACED6-49BB-624C-9B34-1ED3CF263D1E}">
+<ds:datastoreItem xmlns:ds="http://schemas.openxmlformats.org/officeDocument/2006/customXml" ds:itemID="{3C574F03-BEF3-E446-B527-914AAB1A85CB}">
   <ds:schemaRefs>
     <ds:schemaRef ds:uri="http://schemas.openxmlformats.org/officeDocument/2006/bibliography"/>
   </ds:schemaRefs>

</xml_diff>

<commit_message>
preparing em for public distribution. Step 4.
</commit_message>
<xml_diff>
--- a/doc/em Development Manual.docx
+++ b/doc/em Development Manual.docx
@@ -9,7 +9,6 @@
           <w:sz w:val="48"/>
         </w:rPr>
       </w:pPr>
-      <w:bookmarkStart w:id="0" w:name="_GoBack"/>
     </w:p>
     <w:p>
       <w:pPr>
@@ -287,11 +286,11 @@
       <w:pPr>
         <w:pStyle w:val="Heading1"/>
       </w:pPr>
-      <w:bookmarkStart w:id="1" w:name="_Toc295856848"/>
+      <w:bookmarkStart w:id="0" w:name="_Toc295856848"/>
       <w:r>
         <w:t>TODO</w:t>
       </w:r>
-      <w:bookmarkEnd w:id="1"/>
+      <w:bookmarkEnd w:id="0"/>
     </w:p>
     <w:p/>
     <w:p/>
@@ -313,6 +312,93 @@
         <w:t>() – we’re not using it and complicates things unnecessarily. The overlays should be idempotent.</w:t>
       </w:r>
     </w:p>
+    <w:p>
+      <w:pPr>
+        <w:pStyle w:val="ListParagraph"/>
+      </w:pPr>
+    </w:p>
+    <w:p>
+      <w:pPr>
+        <w:pStyle w:val="ListParagraph"/>
+        <w:numPr>
+          <w:ilvl w:val="0"/>
+          <w:numId w:val="1"/>
+        </w:numPr>
+      </w:pPr>
+      <w:r>
+        <w:t>I noticed I can create two instances with the same ID/name – there should be a protection against that.</w:t>
+      </w:r>
+    </w:p>
+    <w:p/>
+    <w:p>
+      <w:pPr>
+        <w:pStyle w:val="ListParagraph"/>
+        <w:numPr>
+          <w:ilvl w:val="0"/>
+          <w:numId w:val="1"/>
+        </w:numPr>
+      </w:pPr>
+      <w:r>
+        <w:rPr>
+          <w:b/>
+        </w:rPr>
+        <w:t xml:space="preserve">Risky usage of the instance provisioning private key. </w:t>
+      </w:r>
+      <w:r>
+        <w:t xml:space="preserve">In order to allow instances to ssh into the NFS server for various reasons (read the uname, etc), I am currently bundling </w:t>
+      </w:r>
+      <w:r>
+        <w:t>em-provisioning-private-key.pem</w:t>
+      </w:r>
+      <w:r>
+        <w:t xml:space="preserve"> with the tar pushed to the instance. This is not OK, as the private key should not be published. I must replace this mechanism with an “environment key pair” that is generated on a per-environment basis. Search for “</w:t>
+      </w:r>
+      <w:r>
+        <w:t>appending instance provisioning key file</w:t>
+      </w:r>
+      <w:r>
+        <w:t>” and “</w:t>
+      </w:r>
+      <w:r>
+        <w:t>ssh-ing into the NFS server</w:t>
+      </w:r>
+      <w:r>
+        <w:t>”</w:t>
+      </w:r>
+    </w:p>
+    <w:p/>
+    <w:p>
+      <w:pPr>
+        <w:pStyle w:val="ListParagraph"/>
+        <w:numPr>
+          <w:ilvl w:val="0"/>
+          <w:numId w:val="1"/>
+        </w:numPr>
+        <w:rPr>
+          <w:b/>
+        </w:rPr>
+      </w:pPr>
+      <w:r>
+        <w:rPr>
+          <w:b/>
+        </w:rPr>
+        <w:t>NFS is not started by the overlay</w:t>
+      </w:r>
+      <w:r>
+        <w:rPr>
+          <w:b/>
+        </w:rPr>
+        <w:t xml:space="preserve">. </w:t>
+      </w:r>
+      <w:r>
+        <w:t>Currently the nfs server is not started by the nfs-server overlay, I had troubles with starting the server and running export –</w:t>
+      </w:r>
+      <w:r>
+        <w:t>a, so I had to stop and then start the server. This is awkward. I need to fix immediate NFS server startup.</w:t>
+      </w:r>
+      <w:bookmarkStart w:id="1" w:name="_GoBack"/>
+      <w:bookmarkEnd w:id="1"/>
+    </w:p>
     <w:p/>
     <w:p>
       <w:r>
@@ -511,6 +597,83 @@
         <w:t>Hundreds of  NFS clients hitting the servers?</w:t>
       </w:r>
     </w:p>
+    <w:p/>
+    <w:p>
+      <w:pPr>
+        <w:pStyle w:val="ListParagraph"/>
+        <w:numPr>
+          <w:ilvl w:val="0"/>
+          <w:numId w:val="1"/>
+        </w:numPr>
+      </w:pPr>
+      <w:r>
+        <w:t>Sometimes during the</w:t>
+      </w:r>
+      <w:r>
+        <w:t xml:space="preserve"> creation procedure we get this (meaning there’s a race condition between the creation of the instance and attempting to set a tag on it)</w:t>
+      </w:r>
+    </w:p>
+    <w:p>
+      <w:pPr>
+        <w:rPr>
+          <w:rFonts w:ascii="Courier New" w:hAnsi="Courier New" w:cs="Courier New"/>
+          <w:sz w:val="18"/>
+        </w:rPr>
+      </w:pPr>
+      <w:r>
+        <w:rPr>
+          <w:rFonts w:ascii="Courier New" w:hAnsi="Courier New" w:cs="Courier New"/>
+          <w:sz w:val="18"/>
+        </w:rPr>
+        <w:t>nombp1:em ovidiu$ em create nfs01</w:t>
+      </w:r>
+    </w:p>
+    <w:p>
+      <w:pPr>
+        <w:rPr>
+          <w:rFonts w:ascii="Courier New" w:hAnsi="Courier New" w:cs="Courier New"/>
+          <w:sz w:val="18"/>
+        </w:rPr>
+      </w:pPr>
+      <w:r>
+        <w:rPr>
+          <w:rFonts w:ascii="Courier New" w:hAnsi="Courier New" w:cs="Courier New"/>
+          <w:sz w:val="18"/>
+        </w:rPr>
+        <w:t>creating instance nfs01 ...</w:t>
+      </w:r>
+    </w:p>
+    <w:p>
+      <w:pPr>
+        <w:rPr>
+          <w:rFonts w:ascii="Courier New" w:hAnsi="Courier New" w:cs="Courier New"/>
+          <w:sz w:val="18"/>
+        </w:rPr>
+      </w:pPr>
+      <w:r>
+        <w:rPr>
+          <w:rFonts w:ascii="Courier New" w:hAnsi="Courier New" w:cs="Courier New"/>
+          <w:sz w:val="18"/>
+        </w:rPr>
+        <w:t>Client.InvalidInstanceID.NotFound: The instance ID 'i-b4615942' does not exist (Service: AmazonEC2; Status Code: 400; Error Code: InvalidInstanceID.NotFound; Request ID: 71c1317e-8fa2-45bf-b032-027aa7ac7b2d)</w:t>
+      </w:r>
+    </w:p>
+    <w:p>
+      <w:pPr>
+        <w:rPr>
+          <w:rFonts w:ascii="Courier New" w:hAnsi="Courier New" w:cs="Courier New"/>
+          <w:sz w:val="18"/>
+        </w:rPr>
+      </w:pPr>
+      <w:r>
+        <w:rPr>
+          <w:rFonts w:ascii="Courier New" w:hAnsi="Courier New" w:cs="Courier New"/>
+          <w:sz w:val="18"/>
+        </w:rPr>
+        <w:t>[error]: the instance i-b4615942 was created but failed to set tag Name=nfs01</w:t>
+      </w:r>
+    </w:p>
+    <w:p/>
     <w:p/>
     <w:p/>
     <w:p>
@@ -768,7 +931,6 @@
       </w:r>
     </w:p>
     <w:p/>
-    <w:bookmarkEnd w:id="0"/>
     <w:sectPr>
       <w:pgSz w:w="12240" w:h="15840"/>
       <w:pgMar w:top="1440" w:right="1800" w:bottom="1440" w:left="1800" w:header="720" w:footer="720" w:gutter="0"/>
@@ -911,7 +1073,7 @@
   <w:abstractNum w:abstractNumId="0">
     <w:nsid w:val="1562180C"/>
     <w:multiLevelType w:val="hybridMultilevel"/>
-    <w:tmpl w:val="73A04308"/>
+    <w:tmpl w:val="6942A336"/>
     <w:lvl w:ilvl="0" w:tplc="04090001">
       <w:start w:val="1"/>
       <w:numFmt w:val="bullet"/>
@@ -2568,7 +2730,7 @@
 </file>
 
 <file path=customXml/itemProps1.xml><?xml version="1.0" encoding="utf-8"?>
-<ds:datastoreItem xmlns:ds="http://schemas.openxmlformats.org/officeDocument/2006/customXml" ds:itemID="{3C574F03-BEF3-E446-B527-914AAB1A85CB}">
+<ds:datastoreItem xmlns:ds="http://schemas.openxmlformats.org/officeDocument/2006/customXml" ds:itemID="{9E3A460C-354C-CD44-A11B-7B4C76A4F54C}">
   <ds:schemaRefs>
     <ds:schemaRef ds:uri="http://schemas.openxmlformats.org/officeDocument/2006/bibliography"/>
   </ds:schemaRefs>

</xml_diff>

<commit_message>
preparing em for public distribution. Step 5.
</commit_message>
<xml_diff>
--- a/doc/em Development Manual.docx
+++ b/doc/em Development Manual.docx
@@ -154,6 +154,66 @@
             <w:rPr>
               <w:noProof/>
             </w:rPr>
+            <w:t>Tactical to Release</w:t>
+          </w:r>
+          <w:r>
+            <w:rPr>
+              <w:noProof/>
+            </w:rPr>
+            <w:tab/>
+          </w:r>
+          <w:r>
+            <w:rPr>
+              <w:noProof/>
+            </w:rPr>
+            <w:fldChar w:fldCharType="begin"/>
+          </w:r>
+          <w:r>
+            <w:rPr>
+              <w:noProof/>
+            </w:rPr>
+            <w:instrText xml:space="preserve"> PAGEREF _Toc295948347 \h </w:instrText>
+          </w:r>
+          <w:r>
+            <w:rPr>
+              <w:noProof/>
+            </w:rPr>
+          </w:r>
+          <w:r>
+            <w:rPr>
+              <w:noProof/>
+            </w:rPr>
+            <w:fldChar w:fldCharType="separate"/>
+          </w:r>
+          <w:r>
+            <w:rPr>
+              <w:noProof/>
+            </w:rPr>
+            <w:t>3</w:t>
+          </w:r>
+          <w:r>
+            <w:rPr>
+              <w:noProof/>
+            </w:rPr>
+            <w:fldChar w:fldCharType="end"/>
+          </w:r>
+        </w:p>
+        <w:p>
+          <w:pPr>
+            <w:pStyle w:val="TOC1"/>
+            <w:tabs>
+              <w:tab w:val="right" w:leader="dot" w:pos="8630"/>
+            </w:tabs>
+            <w:rPr>
+              <w:b w:val="0"/>
+              <w:noProof/>
+              <w:lang w:eastAsia="ja-JP"/>
+            </w:rPr>
+          </w:pPr>
+          <w:r>
+            <w:rPr>
+              <w:noProof/>
+            </w:rPr>
             <w:t>TODO</w:t>
           </w:r>
           <w:r>
@@ -172,7 +232,7 @@
             <w:rPr>
               <w:noProof/>
             </w:rPr>
-            <w:instrText xml:space="preserve"> PAGEREF _Toc295856848 \h </w:instrText>
+            <w:instrText xml:space="preserve"> PAGEREF _Toc295948348 \h </w:instrText>
           </w:r>
           <w:r>
             <w:rPr>
@@ -189,7 +249,7 @@
             <w:rPr>
               <w:noProof/>
             </w:rPr>
-            <w:t>3</w:t>
+            <w:t>4</w:t>
           </w:r>
           <w:r>
             <w:rPr>
@@ -232,7 +292,7 @@
             <w:rPr>
               <w:noProof/>
             </w:rPr>
-            <w:instrText xml:space="preserve"> PAGEREF _Toc295856849 \h </w:instrText>
+            <w:instrText xml:space="preserve"> PAGEREF _Toc295948349 \h </w:instrText>
           </w:r>
           <w:r>
             <w:rPr>
@@ -249,7 +309,7 @@
             <w:rPr>
               <w:noProof/>
             </w:rPr>
-            <w:t>5</w:t>
+            <w:t>7</w:t>
           </w:r>
           <w:r>
             <w:rPr>
@@ -281,14 +341,13 @@
         </w:sectPr>
       </w:pPr>
     </w:p>
-    <w:p/>
     <w:p>
       <w:pPr>
         <w:pStyle w:val="Heading1"/>
       </w:pPr>
-      <w:bookmarkStart w:id="0" w:name="_Toc295856848"/>
-      <w:r>
-        <w:t>TODO</w:t>
+      <w:bookmarkStart w:id="0" w:name="_Toc295948347"/>
+      <w:r>
+        <w:t>Tactical to Release</w:t>
       </w:r>
       <w:bookmarkEnd w:id="0"/>
     </w:p>
@@ -299,17 +358,165 @@
         <w:pStyle w:val="ListParagraph"/>
         <w:numPr>
           <w:ilvl w:val="0"/>
-          <w:numId w:val="1"/>
+          <w:numId w:val="4"/>
         </w:numPr>
-      </w:pPr>
-      <w:r>
-        <w:t xml:space="preserve">Overlays should get rid of </w:t>
-      </w:r>
-      <w:r>
-        <w:t>is-overlay-applied</w:t>
-      </w:r>
-      <w:r>
-        <w:t>() – we’re not using it and complicates things unnecessarily. The overlays should be idempotent.</w:t>
+        <w:rPr>
+          <w:sz w:val="20"/>
+        </w:rPr>
+      </w:pPr>
+      <w:r>
+        <w:rPr>
+          <w:b/>
+        </w:rPr>
+        <w:t>amq-broker overlay failed</w:t>
+      </w:r>
+      <w:r>
+        <w:t>:</w:t>
+      </w:r>
+      <w:r>
+        <w:t xml:space="preserve"> if this does not work, broker installation does not work.</w:t>
+      </w:r>
+      <w:r>
+        <w:br/>
+      </w:r>
+      <w:r>
+        <w:rPr>
+          <w:sz w:val="20"/>
+        </w:rPr>
+        <w:br/>
+        <w:t>./em/bin/overlays/../lib/ec2.shlib: line 142: ec2-describe-instances: command not found</w:t>
+      </w:r>
+    </w:p>
+    <w:p>
+      <w:pPr>
+        <w:ind w:left="360"/>
+        <w:rPr>
+          <w:sz w:val="20"/>
+        </w:rPr>
+      </w:pPr>
+      <w:r>
+        <w:rPr>
+          <w:sz w:val="20"/>
+        </w:rPr>
+        <w:t>Exception in thread "main" java.lang.IllegalArgumentException: null INSTANCE line</w:t>
+      </w:r>
+    </w:p>
+    <w:p>
+      <w:pPr>
+        <w:ind w:left="360"/>
+        <w:rPr>
+          <w:sz w:val="20"/>
+        </w:rPr>
+      </w:pPr>
+      <w:r>
+        <w:rPr>
+          <w:sz w:val="20"/>
+        </w:rPr>
+        <w:tab/>
+        <w:t>at com.novaordis.em.ec2.parser.InstanceParser.parseInstance(InstanceParser.java:273)</w:t>
+      </w:r>
+    </w:p>
+    <w:p>
+      <w:pPr>
+        <w:ind w:left="360"/>
+        <w:rPr>
+          <w:sz w:val="20"/>
+        </w:rPr>
+      </w:pPr>
+      <w:r>
+        <w:rPr>
+          <w:sz w:val="20"/>
+        </w:rPr>
+        <w:tab/>
+        <w:t>at com.novaordis.em.ec2.parser.InstanceParser.finish(Ins</w:t>
+      </w:r>
+      <w:bookmarkStart w:id="1" w:name="_GoBack"/>
+      <w:bookmarkEnd w:id="1"/>
+      <w:r>
+        <w:rPr>
+          <w:sz w:val="20"/>
+        </w:rPr>
+        <w:t>tanceParser.java:177)</w:t>
+      </w:r>
+    </w:p>
+    <w:p>
+      <w:pPr>
+        <w:ind w:left="360"/>
+        <w:rPr>
+          <w:sz w:val="20"/>
+        </w:rPr>
+      </w:pPr>
+      <w:r>
+        <w:rPr>
+          <w:sz w:val="20"/>
+        </w:rPr>
+        <w:tab/>
+        <w:t>at com.novaordis.em.ec2.grep_instances.parse(grep_instances.java:186)</w:t>
+      </w:r>
+    </w:p>
+    <w:p>
+      <w:pPr>
+        <w:ind w:left="360"/>
+        <w:rPr>
+          <w:sz w:val="20"/>
+        </w:rPr>
+      </w:pPr>
+      <w:r>
+        <w:rPr>
+          <w:sz w:val="20"/>
+        </w:rPr>
+        <w:tab/>
+        <w:t>at com.novaordis.em.ec2.grep_instances.main(grep_instances.java:73)</w:t>
+      </w:r>
+    </w:p>
+    <w:p>
+      <w:pPr>
+        <w:ind w:left="360"/>
+        <w:rPr>
+          <w:sz w:val="20"/>
+        </w:rPr>
+      </w:pPr>
+      <w:r>
+        <w:rPr>
+          <w:sz w:val="20"/>
+        </w:rPr>
+        <w:t>[error]: java wrapper failed</w:t>
+      </w:r>
+    </w:p>
+    <w:p>
+      <w:pPr>
+        <w:ind w:left="360"/>
+        <w:rPr>
+          <w:sz w:val="20"/>
+        </w:rPr>
+      </w:pPr>
+      <w:r>
+        <w:rPr>
+          <w:sz w:val="20"/>
+        </w:rPr>
+        <w:t>[error]: failed to ec2-describe-instances/parse</w:t>
+      </w:r>
+    </w:p>
+    <w:p>
+      <w:pPr>
+        <w:ind w:left="360"/>
+        <w:rPr>
+          <w:sz w:val="20"/>
+        </w:rPr>
+      </w:pPr>
+    </w:p>
+    <w:p>
+      <w:pPr>
+        <w:ind w:left="360"/>
+      </w:pPr>
+      <w:r>
+        <w:rPr>
+          <w:sz w:val="20"/>
+        </w:rPr>
+        <w:t>This is probably fixed by installing Amazon EC2 CLI on the NFS server and making it available in the path. Or – installed on each node – it’s not too much. It’s proably best.</w:t>
+      </w:r>
+      <w:r>
+        <w:br/>
       </w:r>
     </w:p>
     <w:p>
@@ -322,48 +529,34 @@
         <w:pStyle w:val="ListParagraph"/>
         <w:numPr>
           <w:ilvl w:val="0"/>
-          <w:numId w:val="1"/>
+          <w:numId w:val="3"/>
         </w:numPr>
       </w:pPr>
       <w:r>
-        <w:t>I noticed I can create two instances with the same ID/name – there should be a protection against that.</w:t>
-      </w:r>
-    </w:p>
-    <w:p/>
+        <w:rPr>
+          <w:b/>
+        </w:rPr>
+        <w:t>Continue with the GLD manual and GLD load procedure</w:t>
+      </w:r>
+      <w:r>
+        <w:t>.</w:t>
+      </w:r>
+    </w:p>
+    <w:p>
+      <w:pPr>
+        <w:pStyle w:val="ListParagraph"/>
+      </w:pPr>
+    </w:p>
     <w:p>
       <w:pPr>
         <w:pStyle w:val="ListParagraph"/>
         <w:numPr>
           <w:ilvl w:val="0"/>
-          <w:numId w:val="1"/>
+          <w:numId w:val="3"/>
         </w:numPr>
       </w:pPr>
       <w:r>
-        <w:rPr>
-          <w:b/>
-        </w:rPr>
-        <w:t xml:space="preserve">Risky usage of the instance provisioning private key. </w:t>
-      </w:r>
-      <w:r>
-        <w:t xml:space="preserve">In order to allow instances to ssh into the NFS server for various reasons (read the uname, etc), I am currently bundling </w:t>
-      </w:r>
-      <w:r>
-        <w:t>em-provisioning-private-key.pem</w:t>
-      </w:r>
-      <w:r>
-        <w:t xml:space="preserve"> with the tar pushed to the instance. This is not OK, as the private key should not be published. I must replace this mechanism with an “environment key pair” that is generated on a per-environment basis. Search for “</w:t>
-      </w:r>
-      <w:r>
-        <w:t>appending instance provisioning key file</w:t>
-      </w:r>
-      <w:r>
-        <w:t>” and “</w:t>
-      </w:r>
-      <w:r>
-        <w:t>ssh-ing into the NFS server</w:t>
-      </w:r>
-      <w:r>
-        <w:t>”</w:t>
+        <w:t>“em version” does not report the correct version, fix that.</w:t>
       </w:r>
     </w:p>
     <w:p/>
@@ -372,229 +565,54 @@
         <w:pStyle w:val="ListParagraph"/>
         <w:numPr>
           <w:ilvl w:val="0"/>
-          <w:numId w:val="1"/>
+          <w:numId w:val="3"/>
         </w:numPr>
-        <w:rPr>
-          <w:b/>
-        </w:rPr>
-      </w:pPr>
-      <w:r>
-        <w:rPr>
-          <w:b/>
-        </w:rPr>
-        <w:t>NFS is not started by the overlay</w:t>
-      </w:r>
-      <w:r>
-        <w:rPr>
-          <w:b/>
-        </w:rPr>
-        <w:t xml:space="preserve">. </w:t>
-      </w:r>
-      <w:r>
-        <w:t>Currently the nfs server is not started by the nfs-server overlay, I had troubles with starting the server and running export –</w:t>
-      </w:r>
-      <w:r>
-        <w:t>a, so I had to stop and then start the server. This is awkward. I need to fix immediate NFS server startup.</w:t>
-      </w:r>
-      <w:bookmarkStart w:id="1" w:name="_GoBack"/>
-      <w:bookmarkEnd w:id="1"/>
-    </w:p>
-    <w:p/>
-    <w:p>
-      <w:r>
-        <w:t>Features Requests during Usage</w:t>
-      </w:r>
-    </w:p>
-    <w:p/>
-    <w:p>
-      <w:r>
-        <w:t>•</w:t>
-      </w:r>
-      <w:r>
-        <w:tab/>
-        <w:t>Ranges: p001-p005.</w:t>
-      </w:r>
-    </w:p>
-    <w:p/>
-    <w:p>
-      <w:r>
-        <w:t>•</w:t>
-      </w:r>
-      <w:r>
-        <w:tab/>
-        <w:t>Need: em status --&lt;state&gt; to filter only the nodes in the specified state. Also we want alphabetically ordered nodes.</w:t>
-      </w:r>
-    </w:p>
-    <w:p/>
-    <w:p>
-      <w:r>
-        <w:t>•</w:t>
-      </w:r>
-      <w:r>
-        <w:tab/>
-        <w:t>Understand why this is and get rid of it:</w:t>
-      </w:r>
-    </w:p>
-    <w:p>
-      <w:r>
-        <w:t>The authenticity of host '52.11.144.156 (52.11.144.156)' can't be established.</w:t>
-      </w:r>
-    </w:p>
-    <w:p>
-      <w:r>
-        <w:t>RSA key fingerprint is 9e:96:48:53:93:c8:0d:41:c3:dc:69:84:4a:7c:32:6c.</w:t>
-      </w:r>
-    </w:p>
-    <w:p>
-      <w:r>
+      </w:pPr>
+      <w:r>
+        <w:t>Getting ssh challenges during the installation. Get rid of those:</w:t>
+      </w:r>
+    </w:p>
+    <w:p/>
+    <w:p>
+      <w:pPr>
+        <w:ind w:left="360"/>
+        <w:rPr>
+          <w:sz w:val="20"/>
+        </w:rPr>
+      </w:pPr>
+      <w:r>
+        <w:rPr>
+          <w:sz w:val="20"/>
+        </w:rPr>
+        <w:t>The authenticity of host '52.24.157.133 (52.24.157.133)' can't be established.</w:t>
+      </w:r>
+    </w:p>
+    <w:p>
+      <w:pPr>
+        <w:ind w:left="360"/>
+        <w:rPr>
+          <w:sz w:val="20"/>
+        </w:rPr>
+      </w:pPr>
+      <w:r>
+        <w:rPr>
+          <w:sz w:val="20"/>
+        </w:rPr>
+        <w:t>RSA key fingerprint is 95:91:2d:af:b5:d2:25:21:d5:70:49:bb:b2:9e:8a:ff.</w:t>
+      </w:r>
+    </w:p>
+    <w:p>
+      <w:pPr>
+        <w:ind w:left="360"/>
+        <w:rPr>
+          <w:sz w:val="20"/>
+        </w:rPr>
+      </w:pPr>
+      <w:r>
+        <w:rPr>
+          <w:sz w:val="20"/>
+        </w:rPr>
         <w:t>Are you sure you want to continue connecting (yes/no)? yes</w:t>
-      </w:r>
-    </w:p>
-    <w:p>
-      <w:r>
-        <w:t>Warning: Permanently added '52.11.144.156' (RSA) to the list of known hosts.</w:t>
-      </w:r>
-    </w:p>
-    <w:p>
-      <w:r>
-        <w:t>Last login: Mon Jun  8 12:15:46 2015 from 207.114.215.130</w:t>
-      </w:r>
-    </w:p>
-    <w:p/>
-    <w:p>
-      <w:r>
-        <w:t>TODO</w:t>
-      </w:r>
-    </w:p>
-    <w:p/>
-    <w:p>
-      <w:r>
-        <w:t>•</w:t>
-      </w:r>
-      <w:r>
-        <w:tab/>
-        <w:t>Procedure to automatically create the file server node.</w:t>
-      </w:r>
-    </w:p>
-    <w:p/>
-    <w:p>
-      <w:r>
-        <w:t>•</w:t>
-      </w:r>
-      <w:r>
-        <w:tab/>
-        <w:t>ec2-user is not guaranteed to have the same uid across the nodes. Best if I create my own consistent users.</w:t>
-      </w:r>
-    </w:p>
-    <w:p/>
-    <w:p>
-      <w:r>
-        <w:t>•</w:t>
-      </w:r>
-      <w:r>
-        <w:tab/>
-        <w:t>to-deplete. Unify “em” and “amazon” libraries. The unintegrated amazon remnants are maintained in src/main/bash/to-deplete.</w:t>
-      </w:r>
-    </w:p>
-    <w:p/>
-    <w:p>
-      <w:r>
-        <w:t>•</w:t>
-      </w:r>
-      <w:r>
-        <w:tab/>
-        <w:t>em create c001-c005  (ranges)</w:t>
-      </w:r>
-    </w:p>
-    <w:p/>
-    <w:p>
-      <w:r>
-        <w:t>•</w:t>
-      </w:r>
-      <w:r>
-        <w:tab/>
-        <w:t>Remove private keys from the GitHub repository. Find a better solution to keep the environment identity. Currently it’s in GitHub and publicly accessible. I should get the private/public key from the NFS server and push them to the newly burned instances. Get rid of the private key from GitHub and change it on f01.</w:t>
-      </w:r>
-    </w:p>
-    <w:p/>
-    <w:p>
-      <w:r>
-        <w:t>•</w:t>
-      </w:r>
-      <w:r>
-        <w:tab/>
-        <w:t>Understand the implications of exposing my Amazon keys via usage of ec2 tools on shared instances. Create an “em” account? Currently my secret key is exposed in the environment of the ec2-user on f01.</w:t>
-      </w:r>
-    </w:p>
-    <w:p/>
-    <w:p>
-      <w:r>
-        <w:t>•</w:t>
-      </w:r>
-      <w:r>
-        <w:tab/>
-        <w:t>Investigate cloud-init – it can do some configuration work. For example, it accepts modules to perform package update. “Defining userdata for instances in AWS seems really useful for doing all kinds of bootstrap-type actions.”</w:t>
-      </w:r>
-    </w:p>
-    <w:p/>
-    <w:p>
-      <w:r>
-        <w:t>•</w:t>
-      </w:r>
-      <w:r>
-        <w:tab/>
-        <w:t xml:space="preserve">em.shlib java() function should configure the external Java process for a quick startup. </w:t>
-      </w:r>
-    </w:p>
-    <w:p/>
-    <w:p>
-      <w:r>
-        <w:t>•</w:t>
-      </w:r>
-      <w:r>
-        <w:tab/>
-        <w:t>Document filters: name=b01, name=b01|b02|b03|b04</w:t>
-      </w:r>
-    </w:p>
-    <w:p/>
-    <w:p>
-      <w:r>
-        <w:t>•</w:t>
-      </w:r>
-      <w:r>
-        <w:tab/>
-        <w:t>Storage Management</w:t>
-      </w:r>
-    </w:p>
-    <w:p/>
-    <w:p>
-      <w:r>
-        <w:t>o</w:t>
-      </w:r>
-      <w:r>
-        <w:tab/>
-        <w:t>Difference between “standard” and “gp2” volume type. It seems that new instances are created with standard volumes.</w:t>
-      </w:r>
-    </w:p>
-    <w:p/>
-    <w:p>
-      <w:r>
-        <w:t>o</w:t>
-      </w:r>
-      <w:r>
-        <w:tab/>
-        <w:t>Resolve the lsblk problem – format those disks.</w:t>
-      </w:r>
-    </w:p>
-    <w:p/>
-    <w:p/>
-    <w:p>
-      <w:r>
-        <w:t>•</w:t>
-      </w:r>
-      <w:r>
-        <w:tab/>
-        <w:t>Hundreds of  NFS clients hitting the servers?</w:t>
       </w:r>
     </w:p>
     <w:p/>
@@ -603,82 +621,18 @@
         <w:pStyle w:val="ListParagraph"/>
         <w:numPr>
           <w:ilvl w:val="0"/>
-          <w:numId w:val="1"/>
+          <w:numId w:val="3"/>
         </w:numPr>
       </w:pPr>
       <w:r>
-        <w:t>Sometimes during the</w:t>
-      </w:r>
-      <w:r>
-        <w:t xml:space="preserve"> creation procedure we get this (meaning there’s a race condition between the creation of the instance and attempting to set a tag on it)</w:t>
-      </w:r>
-    </w:p>
-    <w:p>
-      <w:pPr>
-        <w:rPr>
-          <w:rFonts w:ascii="Courier New" w:hAnsi="Courier New" w:cs="Courier New"/>
-          <w:sz w:val="18"/>
-        </w:rPr>
-      </w:pPr>
-      <w:r>
-        <w:rPr>
-          <w:rFonts w:ascii="Courier New" w:hAnsi="Courier New" w:cs="Courier New"/>
-          <w:sz w:val="18"/>
-        </w:rPr>
-        <w:t>nombp1:em ovidiu$ em create nfs01</w:t>
-      </w:r>
-    </w:p>
-    <w:p>
-      <w:pPr>
-        <w:rPr>
-          <w:rFonts w:ascii="Courier New" w:hAnsi="Courier New" w:cs="Courier New"/>
-          <w:sz w:val="18"/>
-        </w:rPr>
-      </w:pPr>
-      <w:r>
-        <w:rPr>
-          <w:rFonts w:ascii="Courier New" w:hAnsi="Courier New" w:cs="Courier New"/>
-          <w:sz w:val="18"/>
-        </w:rPr>
-        <w:t>creating instance nfs01 ...</w:t>
-      </w:r>
-    </w:p>
-    <w:p>
-      <w:pPr>
-        <w:rPr>
-          <w:rFonts w:ascii="Courier New" w:hAnsi="Courier New" w:cs="Courier New"/>
-          <w:sz w:val="18"/>
-        </w:rPr>
-      </w:pPr>
-      <w:r>
-        <w:rPr>
-          <w:rFonts w:ascii="Courier New" w:hAnsi="Courier New" w:cs="Courier New"/>
-          <w:sz w:val="18"/>
-        </w:rPr>
-        <w:t>Client.InvalidInstanceID.NotFound: The instance ID 'i-b4615942' does not exist (Service: AmazonEC2; Status Code: 400; Error Code: InvalidInstanceID.NotFound; Request ID: 71c1317e-8fa2-45bf-b032-027aa7ac7b2d)</w:t>
-      </w:r>
-    </w:p>
-    <w:p>
-      <w:pPr>
-        <w:rPr>
-          <w:rFonts w:ascii="Courier New" w:hAnsi="Courier New" w:cs="Courier New"/>
-          <w:sz w:val="18"/>
-        </w:rPr>
-      </w:pPr>
-      <w:r>
-        <w:rPr>
-          <w:rFonts w:ascii="Courier New" w:hAnsi="Courier New" w:cs="Courier New"/>
-          <w:sz w:val="18"/>
-        </w:rPr>
-        <w:t>[error]: the instance i-b4615942 was created but failed to set tag Name=nfs01</w:t>
-      </w:r>
-    </w:p>
-    <w:p/>
-    <w:p/>
-    <w:p/>
-    <w:p>
-      <w:pPr>
-        <w:pStyle w:val="Heading1"/>
+        <w:t>Execute “em status” on an empty environment and update the manual, page 10.</w:t>
+      </w:r>
+    </w:p>
+    <w:p/>
+    <w:p/>
+    <w:p>
+      <w:pPr>
+        <w:pStyle w:val="ListParagraph"/>
       </w:pPr>
     </w:p>
     <w:p>
@@ -696,14 +650,422 @@
       <w:pPr>
         <w:pStyle w:val="Heading1"/>
       </w:pPr>
-      <w:bookmarkStart w:id="2" w:name="_Toc295856849"/>
+      <w:bookmarkStart w:id="2" w:name="_Toc295948348"/>
+      <w:r>
+        <w:t>TODO</w:t>
+      </w:r>
+      <w:bookmarkEnd w:id="2"/>
+    </w:p>
+    <w:p/>
+    <w:p/>
+    <w:p>
+      <w:pPr>
+        <w:pStyle w:val="ListParagraph"/>
+        <w:numPr>
+          <w:ilvl w:val="0"/>
+          <w:numId w:val="1"/>
+        </w:numPr>
+      </w:pPr>
+      <w:r>
+        <w:t xml:space="preserve">Overlays should get rid of </w:t>
+      </w:r>
+      <w:r>
+        <w:t>is-overlay-applied</w:t>
+      </w:r>
+      <w:r>
+        <w:t>() – we’re not using it and complicates things unnecessarily. The overlays should be idempotent.</w:t>
+      </w:r>
+    </w:p>
+    <w:p>
+      <w:pPr>
+        <w:pStyle w:val="ListParagraph"/>
+      </w:pPr>
+    </w:p>
+    <w:p>
+      <w:pPr>
+        <w:pStyle w:val="ListParagraph"/>
+        <w:numPr>
+          <w:ilvl w:val="0"/>
+          <w:numId w:val="1"/>
+        </w:numPr>
+      </w:pPr>
+      <w:r>
+        <w:t>I noticed I can create two instances with the same ID/name – there should be a protection against that.</w:t>
+      </w:r>
+    </w:p>
+    <w:p/>
+    <w:p>
+      <w:pPr>
+        <w:pStyle w:val="ListParagraph"/>
+        <w:numPr>
+          <w:ilvl w:val="0"/>
+          <w:numId w:val="1"/>
+        </w:numPr>
+      </w:pPr>
+      <w:r>
+        <w:rPr>
+          <w:b/>
+        </w:rPr>
+        <w:t xml:space="preserve">Risky usage of the instance provisioning private key. </w:t>
+      </w:r>
+      <w:r>
+        <w:t xml:space="preserve">In order to allow instances to ssh into the NFS server for various reasons (read the uname, etc), I am currently bundling </w:t>
+      </w:r>
+      <w:r>
+        <w:t>em-provisioning-private-key.pem</w:t>
+      </w:r>
+      <w:r>
+        <w:t xml:space="preserve"> with the tar pushed to the instance. This is not OK, as the private key should not be published. I must replace this mechanism with an “environment key pair” that is generated on a per-environment basis. Search for “</w:t>
+      </w:r>
+      <w:r>
+        <w:t>appending instance provisioning key file</w:t>
+      </w:r>
+      <w:r>
+        <w:t>” and “</w:t>
+      </w:r>
+      <w:r>
+        <w:t>ssh-ing into the NFS server</w:t>
+      </w:r>
+      <w:r>
+        <w:t>”</w:t>
+      </w:r>
+    </w:p>
+    <w:p/>
+    <w:p>
+      <w:pPr>
+        <w:pStyle w:val="ListParagraph"/>
+        <w:numPr>
+          <w:ilvl w:val="0"/>
+          <w:numId w:val="1"/>
+        </w:numPr>
+        <w:rPr>
+          <w:b/>
+        </w:rPr>
+      </w:pPr>
+      <w:r>
+        <w:rPr>
+          <w:b/>
+        </w:rPr>
+        <w:t>NFS is not started by the overlay</w:t>
+      </w:r>
+      <w:r>
+        <w:rPr>
+          <w:b/>
+        </w:rPr>
+        <w:t xml:space="preserve">. </w:t>
+      </w:r>
+      <w:r>
+        <w:t>Currently the nfs server is not started by the nfs-server overlay, I had troubles with starting the server and running export –</w:t>
+      </w:r>
+      <w:r>
+        <w:t>a, so I had to stop and then start the server. This is awkward. I need to fix immediate NFS server startup.</w:t>
+      </w:r>
+    </w:p>
+    <w:p/>
+    <w:p>
+      <w:r>
+        <w:t>Features Requests during Usage</w:t>
+      </w:r>
+    </w:p>
+    <w:p/>
+    <w:p>
+      <w:r>
+        <w:t>•</w:t>
+      </w:r>
+      <w:r>
+        <w:tab/>
+        <w:t>Ranges: p001-p005.</w:t>
+      </w:r>
+    </w:p>
+    <w:p/>
+    <w:p>
+      <w:r>
+        <w:t>•</w:t>
+      </w:r>
+      <w:r>
+        <w:tab/>
+        <w:t>Need: em status --&lt;state&gt; to filter only the nodes in the specified state. Also we want alphabetically ordered nodes.</w:t>
+      </w:r>
+    </w:p>
+    <w:p/>
+    <w:p>
+      <w:r>
+        <w:t>•</w:t>
+      </w:r>
+      <w:r>
+        <w:tab/>
+        <w:t>Understand why this is and get rid of it:</w:t>
+      </w:r>
+    </w:p>
+    <w:p>
+      <w:r>
+        <w:t>The authenticity of host '52.11.144.156 (52.11.144.156)' can't be established.</w:t>
+      </w:r>
+    </w:p>
+    <w:p>
+      <w:r>
+        <w:t>RSA key fingerprint is 9e:96:48:53:93:c8:0d:41:c3:dc:69:84:4a:7c:32:6c.</w:t>
+      </w:r>
+    </w:p>
+    <w:p>
+      <w:r>
+        <w:t>Are you sure you want to continue connecting (yes/no)? yes</w:t>
+      </w:r>
+    </w:p>
+    <w:p>
+      <w:r>
+        <w:t>Warning: Permanently added '52.11.144.156' (RSA) to the list of known hosts.</w:t>
+      </w:r>
+    </w:p>
+    <w:p>
+      <w:r>
+        <w:t>Last login: Mon Jun  8 12:15:46 2015 from 207.114.215.130</w:t>
+      </w:r>
+    </w:p>
+    <w:p/>
+    <w:p>
+      <w:r>
+        <w:t>TODO</w:t>
+      </w:r>
+    </w:p>
+    <w:p/>
+    <w:p>
+      <w:r>
+        <w:t>•</w:t>
+      </w:r>
+      <w:r>
+        <w:tab/>
+        <w:t>Procedure to automatically create the file server node.</w:t>
+      </w:r>
+    </w:p>
+    <w:p/>
+    <w:p>
+      <w:r>
+        <w:t>•</w:t>
+      </w:r>
+      <w:r>
+        <w:tab/>
+        <w:t>ec2-user is not guaranteed to have the same uid across the nodes. Best if I create my own consistent users.</w:t>
+      </w:r>
+    </w:p>
+    <w:p/>
+    <w:p>
+      <w:r>
+        <w:t>•</w:t>
+      </w:r>
+      <w:r>
+        <w:tab/>
+        <w:t>to-deplete. Unify “em” and “amazon” libraries. The unintegrated amazon remnants are maintained in src/main/bash/to-deplete.</w:t>
+      </w:r>
+    </w:p>
+    <w:p/>
+    <w:p>
+      <w:r>
+        <w:t>•</w:t>
+      </w:r>
+      <w:r>
+        <w:tab/>
+        <w:t>em create c001-c005  (ranges)</w:t>
+      </w:r>
+    </w:p>
+    <w:p/>
+    <w:p>
+      <w:r>
+        <w:t>•</w:t>
+      </w:r>
+      <w:r>
+        <w:tab/>
+        <w:t>Remove private keys from the GitHub repository. Find a better solution to keep the environment identity. Currently it’s in GitHub and publicly accessible. I should get the private/public key from the NFS server and push them to the newly burned instances. Get rid of the private key from GitHub and change it on f01.</w:t>
+      </w:r>
+    </w:p>
+    <w:p/>
+    <w:p>
+      <w:r>
+        <w:t>•</w:t>
+      </w:r>
+      <w:r>
+        <w:tab/>
+        <w:t>Understand the implications of exposing my Amazon keys via usage of ec2 tools on shared instances. Create an “em” account? Currently my secret key is exposed in the environment of the ec2-user on f01.</w:t>
+      </w:r>
+    </w:p>
+    <w:p/>
+    <w:p>
+      <w:r>
+        <w:t>•</w:t>
+      </w:r>
+      <w:r>
+        <w:tab/>
+        <w:t>Investigate cloud-init – it can do some configuration work. For example, it accepts modules to perform package update. “Defining userdata for instances in AWS seems really useful for doing all kinds of bootstrap-type actions.”</w:t>
+      </w:r>
+    </w:p>
+    <w:p/>
+    <w:p>
+      <w:r>
+        <w:t>•</w:t>
+      </w:r>
+      <w:r>
+        <w:tab/>
+        <w:t xml:space="preserve">em.shlib java() function should configure the external Java process for a quick startup. </w:t>
+      </w:r>
+    </w:p>
+    <w:p/>
+    <w:p>
+      <w:r>
+        <w:t>•</w:t>
+      </w:r>
+      <w:r>
+        <w:tab/>
+        <w:t>Document filters: name=b01, name=b01|b02|b03|b04</w:t>
+      </w:r>
+    </w:p>
+    <w:p/>
+    <w:p>
+      <w:r>
+        <w:t>•</w:t>
+      </w:r>
+      <w:r>
+        <w:tab/>
+        <w:t>Storage Management</w:t>
+      </w:r>
+    </w:p>
+    <w:p/>
+    <w:p>
+      <w:r>
+        <w:t>o</w:t>
+      </w:r>
+      <w:r>
+        <w:tab/>
+        <w:t>Difference between “standard” and “gp2” volume type. It seems that new instances are created with standard volumes.</w:t>
+      </w:r>
+    </w:p>
+    <w:p/>
+    <w:p>
+      <w:r>
+        <w:t>o</w:t>
+      </w:r>
+      <w:r>
+        <w:tab/>
+        <w:t>Resolve the lsblk problem – format those disks.</w:t>
+      </w:r>
+    </w:p>
+    <w:p/>
+    <w:p/>
+    <w:p>
+      <w:r>
+        <w:t>•</w:t>
+      </w:r>
+      <w:r>
+        <w:tab/>
+        <w:t>Hundreds of  NFS clients hitting the servers?</w:t>
+      </w:r>
+    </w:p>
+    <w:p/>
+    <w:p>
+      <w:pPr>
+        <w:pStyle w:val="ListParagraph"/>
+        <w:numPr>
+          <w:ilvl w:val="0"/>
+          <w:numId w:val="1"/>
+        </w:numPr>
+      </w:pPr>
+      <w:r>
+        <w:t>Sometimes during the</w:t>
+      </w:r>
+      <w:r>
+        <w:t xml:space="preserve"> creation procedure we get this (meaning there’s a race condition between the creation of the instance and attempting to set a tag on it)</w:t>
+      </w:r>
+    </w:p>
+    <w:p>
+      <w:pPr>
+        <w:rPr>
+          <w:rFonts w:ascii="Courier New" w:hAnsi="Courier New" w:cs="Courier New"/>
+          <w:sz w:val="18"/>
+        </w:rPr>
+      </w:pPr>
+      <w:r>
+        <w:rPr>
+          <w:rFonts w:ascii="Courier New" w:hAnsi="Courier New" w:cs="Courier New"/>
+          <w:sz w:val="18"/>
+        </w:rPr>
+        <w:t>nombp1:em ovidiu$ em create nfs01</w:t>
+      </w:r>
+    </w:p>
+    <w:p>
+      <w:pPr>
+        <w:rPr>
+          <w:rFonts w:ascii="Courier New" w:hAnsi="Courier New" w:cs="Courier New"/>
+          <w:sz w:val="18"/>
+        </w:rPr>
+      </w:pPr>
+      <w:r>
+        <w:rPr>
+          <w:rFonts w:ascii="Courier New" w:hAnsi="Courier New" w:cs="Courier New"/>
+          <w:sz w:val="18"/>
+        </w:rPr>
+        <w:t>creating instance nfs01 ...</w:t>
+      </w:r>
+    </w:p>
+    <w:p>
+      <w:pPr>
+        <w:rPr>
+          <w:rFonts w:ascii="Courier New" w:hAnsi="Courier New" w:cs="Courier New"/>
+          <w:sz w:val="18"/>
+        </w:rPr>
+      </w:pPr>
+      <w:r>
+        <w:rPr>
+          <w:rFonts w:ascii="Courier New" w:hAnsi="Courier New" w:cs="Courier New"/>
+          <w:sz w:val="18"/>
+        </w:rPr>
+        <w:t>Client.InvalidInstanceID.NotFound: The instance ID 'i-b4615942' does not exist (Service: AmazonEC2; Status Code: 400; Error Code: InvalidInstanceID.NotFound; Request ID: 71c1317e-8fa2-45bf-b032-027aa7ac7b2d)</w:t>
+      </w:r>
+    </w:p>
+    <w:p>
+      <w:pPr>
+        <w:rPr>
+          <w:rFonts w:ascii="Courier New" w:hAnsi="Courier New" w:cs="Courier New"/>
+          <w:sz w:val="18"/>
+        </w:rPr>
+      </w:pPr>
+      <w:r>
+        <w:rPr>
+          <w:rFonts w:ascii="Courier New" w:hAnsi="Courier New" w:cs="Courier New"/>
+          <w:sz w:val="18"/>
+        </w:rPr>
+        <w:t>[error]: the instance i-b4615942 was created but failed to set tag Name=nfs01</w:t>
+      </w:r>
+    </w:p>
+    <w:p/>
+    <w:p/>
+    <w:p/>
+    <w:p>
+      <w:pPr>
+        <w:pStyle w:val="Heading1"/>
+      </w:pPr>
+    </w:p>
+    <w:p>
+      <w:pPr>
+        <w:pStyle w:val="Heading1"/>
+        <w:sectPr>
+          <w:pgSz w:w="12240" w:h="15840"/>
+          <w:pgMar w:top="1440" w:right="1800" w:bottom="1440" w:left="1800" w:header="720" w:footer="720" w:gutter="0"/>
+          <w:cols w:space="720"/>
+          <w:docGrid w:linePitch="360"/>
+        </w:sectPr>
+      </w:pPr>
+    </w:p>
+    <w:p>
+      <w:pPr>
+        <w:pStyle w:val="Heading1"/>
+      </w:pPr>
+      <w:bookmarkStart w:id="3" w:name="_Toc295948349"/>
       <w:r>
         <w:t>R</w:t>
       </w:r>
       <w:r>
         <w:t>elease Procedure</w:t>
       </w:r>
-      <w:bookmarkEnd w:id="2"/>
+      <w:bookmarkEnd w:id="3"/>
     </w:p>
     <w:p>
       <w:r>
@@ -1071,6 +1433,232 @@
 <file path=word/numbering.xml><?xml version="1.0" encoding="utf-8"?>
 <w:numbering xmlns:wpc="http://schemas.microsoft.com/office/word/2010/wordprocessingCanvas" xmlns:mo="http://schemas.microsoft.com/office/mac/office/2008/main" xmlns:mc="http://schemas.openxmlformats.org/markup-compatibility/2006" xmlns:mv="urn:schemas-microsoft-com:mac:vml" xmlns:o="urn:schemas-microsoft-com:office:office" xmlns:r="http://schemas.openxmlformats.org/officeDocument/2006/relationships" xmlns:m="http://schemas.openxmlformats.org/officeDocument/2006/math" xmlns:v="urn:schemas-microsoft-com:vml" xmlns:wp14="http://schemas.microsoft.com/office/word/2010/wordprocessingDrawing" xmlns:wp="http://schemas.openxmlformats.org/drawingml/2006/wordprocessingDrawing" xmlns:w10="urn:schemas-microsoft-com:office:word" xmlns:w="http://schemas.openxmlformats.org/wordprocessingml/2006/main" xmlns:w14="http://schemas.microsoft.com/office/word/2010/wordml" xmlns:wpg="http://schemas.microsoft.com/office/word/2010/wordprocessingGroup" xmlns:wpi="http://schemas.microsoft.com/office/word/2010/wordprocessingInk" xmlns:wne="http://schemas.microsoft.com/office/word/2006/wordml" xmlns:wps="http://schemas.microsoft.com/office/word/2010/wordprocessingShape" mc:Ignorable="w14 wp14">
   <w:abstractNum w:abstractNumId="0">
+    <w:nsid w:val="02B57608"/>
+    <w:multiLevelType w:val="hybridMultilevel"/>
+    <w:tmpl w:val="E6387AD8"/>
+    <w:lvl w:ilvl="0" w:tplc="04090001">
+      <w:start w:val="1"/>
+      <w:numFmt w:val="bullet"/>
+      <w:lvlText w:val=""/>
+      <w:lvlJc w:val="left"/>
+      <w:pPr>
+        <w:ind w:left="1080" w:hanging="360"/>
+      </w:pPr>
+      <w:rPr>
+        <w:rFonts w:ascii="Symbol" w:hAnsi="Symbol" w:hint="default"/>
+      </w:rPr>
+    </w:lvl>
+    <w:lvl w:ilvl="1" w:tplc="04090003" w:tentative="1">
+      <w:start w:val="1"/>
+      <w:numFmt w:val="bullet"/>
+      <w:lvlText w:val="o"/>
+      <w:lvlJc w:val="left"/>
+      <w:pPr>
+        <w:ind w:left="1800" w:hanging="360"/>
+      </w:pPr>
+      <w:rPr>
+        <w:rFonts w:ascii="Courier New" w:hAnsi="Courier New" w:hint="default"/>
+      </w:rPr>
+    </w:lvl>
+    <w:lvl w:ilvl="2" w:tplc="04090005" w:tentative="1">
+      <w:start w:val="1"/>
+      <w:numFmt w:val="bullet"/>
+      <w:lvlText w:val=""/>
+      <w:lvlJc w:val="left"/>
+      <w:pPr>
+        <w:ind w:left="2520" w:hanging="360"/>
+      </w:pPr>
+      <w:rPr>
+        <w:rFonts w:ascii="Wingdings" w:hAnsi="Wingdings" w:hint="default"/>
+      </w:rPr>
+    </w:lvl>
+    <w:lvl w:ilvl="3" w:tplc="04090001" w:tentative="1">
+      <w:start w:val="1"/>
+      <w:numFmt w:val="bullet"/>
+      <w:lvlText w:val=""/>
+      <w:lvlJc w:val="left"/>
+      <w:pPr>
+        <w:ind w:left="3240" w:hanging="360"/>
+      </w:pPr>
+      <w:rPr>
+        <w:rFonts w:ascii="Symbol" w:hAnsi="Symbol" w:hint="default"/>
+      </w:rPr>
+    </w:lvl>
+    <w:lvl w:ilvl="4" w:tplc="04090003" w:tentative="1">
+      <w:start w:val="1"/>
+      <w:numFmt w:val="bullet"/>
+      <w:lvlText w:val="o"/>
+      <w:lvlJc w:val="left"/>
+      <w:pPr>
+        <w:ind w:left="3960" w:hanging="360"/>
+      </w:pPr>
+      <w:rPr>
+        <w:rFonts w:ascii="Courier New" w:hAnsi="Courier New" w:hint="default"/>
+      </w:rPr>
+    </w:lvl>
+    <w:lvl w:ilvl="5" w:tplc="04090005" w:tentative="1">
+      <w:start w:val="1"/>
+      <w:numFmt w:val="bullet"/>
+      <w:lvlText w:val=""/>
+      <w:lvlJc w:val="left"/>
+      <w:pPr>
+        <w:ind w:left="4680" w:hanging="360"/>
+      </w:pPr>
+      <w:rPr>
+        <w:rFonts w:ascii="Wingdings" w:hAnsi="Wingdings" w:hint="default"/>
+      </w:rPr>
+    </w:lvl>
+    <w:lvl w:ilvl="6" w:tplc="04090001" w:tentative="1">
+      <w:start w:val="1"/>
+      <w:numFmt w:val="bullet"/>
+      <w:lvlText w:val=""/>
+      <w:lvlJc w:val="left"/>
+      <w:pPr>
+        <w:ind w:left="5400" w:hanging="360"/>
+      </w:pPr>
+      <w:rPr>
+        <w:rFonts w:ascii="Symbol" w:hAnsi="Symbol" w:hint="default"/>
+      </w:rPr>
+    </w:lvl>
+    <w:lvl w:ilvl="7" w:tplc="04090003" w:tentative="1">
+      <w:start w:val="1"/>
+      <w:numFmt w:val="bullet"/>
+      <w:lvlText w:val="o"/>
+      <w:lvlJc w:val="left"/>
+      <w:pPr>
+        <w:ind w:left="6120" w:hanging="360"/>
+      </w:pPr>
+      <w:rPr>
+        <w:rFonts w:ascii="Courier New" w:hAnsi="Courier New" w:hint="default"/>
+      </w:rPr>
+    </w:lvl>
+    <w:lvl w:ilvl="8" w:tplc="04090005" w:tentative="1">
+      <w:start w:val="1"/>
+      <w:numFmt w:val="bullet"/>
+      <w:lvlText w:val=""/>
+      <w:lvlJc w:val="left"/>
+      <w:pPr>
+        <w:ind w:left="6840" w:hanging="360"/>
+      </w:pPr>
+      <w:rPr>
+        <w:rFonts w:ascii="Wingdings" w:hAnsi="Wingdings" w:hint="default"/>
+      </w:rPr>
+    </w:lvl>
+  </w:abstractNum>
+  <w:abstractNum w:abstractNumId="1">
+    <w:nsid w:val="0950010A"/>
+    <w:multiLevelType w:val="hybridMultilevel"/>
+    <w:tmpl w:val="0276A50E"/>
+    <w:lvl w:ilvl="0" w:tplc="04090001">
+      <w:start w:val="1"/>
+      <w:numFmt w:val="bullet"/>
+      <w:lvlText w:val=""/>
+      <w:lvlJc w:val="left"/>
+      <w:pPr>
+        <w:ind w:left="720" w:hanging="360"/>
+      </w:pPr>
+      <w:rPr>
+        <w:rFonts w:ascii="Symbol" w:hAnsi="Symbol" w:hint="default"/>
+      </w:rPr>
+    </w:lvl>
+    <w:lvl w:ilvl="1" w:tplc="04090003" w:tentative="1">
+      <w:start w:val="1"/>
+      <w:numFmt w:val="bullet"/>
+      <w:lvlText w:val="o"/>
+      <w:lvlJc w:val="left"/>
+      <w:pPr>
+        <w:ind w:left="1440" w:hanging="360"/>
+      </w:pPr>
+      <w:rPr>
+        <w:rFonts w:ascii="Courier New" w:hAnsi="Courier New" w:hint="default"/>
+      </w:rPr>
+    </w:lvl>
+    <w:lvl w:ilvl="2" w:tplc="04090005" w:tentative="1">
+      <w:start w:val="1"/>
+      <w:numFmt w:val="bullet"/>
+      <w:lvlText w:val=""/>
+      <w:lvlJc w:val="left"/>
+      <w:pPr>
+        <w:ind w:left="2160" w:hanging="360"/>
+      </w:pPr>
+      <w:rPr>
+        <w:rFonts w:ascii="Wingdings" w:hAnsi="Wingdings" w:hint="default"/>
+      </w:rPr>
+    </w:lvl>
+    <w:lvl w:ilvl="3" w:tplc="04090001" w:tentative="1">
+      <w:start w:val="1"/>
+      <w:numFmt w:val="bullet"/>
+      <w:lvlText w:val=""/>
+      <w:lvlJc w:val="left"/>
+      <w:pPr>
+        <w:ind w:left="2880" w:hanging="360"/>
+      </w:pPr>
+      <w:rPr>
+        <w:rFonts w:ascii="Symbol" w:hAnsi="Symbol" w:hint="default"/>
+      </w:rPr>
+    </w:lvl>
+    <w:lvl w:ilvl="4" w:tplc="04090003" w:tentative="1">
+      <w:start w:val="1"/>
+      <w:numFmt w:val="bullet"/>
+      <w:lvlText w:val="o"/>
+      <w:lvlJc w:val="left"/>
+      <w:pPr>
+        <w:ind w:left="3600" w:hanging="360"/>
+      </w:pPr>
+      <w:rPr>
+        <w:rFonts w:ascii="Courier New" w:hAnsi="Courier New" w:hint="default"/>
+      </w:rPr>
+    </w:lvl>
+    <w:lvl w:ilvl="5" w:tplc="04090005" w:tentative="1">
+      <w:start w:val="1"/>
+      <w:numFmt w:val="bullet"/>
+      <w:lvlText w:val=""/>
+      <w:lvlJc w:val="left"/>
+      <w:pPr>
+        <w:ind w:left="4320" w:hanging="360"/>
+      </w:pPr>
+      <w:rPr>
+        <w:rFonts w:ascii="Wingdings" w:hAnsi="Wingdings" w:hint="default"/>
+      </w:rPr>
+    </w:lvl>
+    <w:lvl w:ilvl="6" w:tplc="04090001" w:tentative="1">
+      <w:start w:val="1"/>
+      <w:numFmt w:val="bullet"/>
+      <w:lvlText w:val=""/>
+      <w:lvlJc w:val="left"/>
+      <w:pPr>
+        <w:ind w:left="5040" w:hanging="360"/>
+      </w:pPr>
+      <w:rPr>
+        <w:rFonts w:ascii="Symbol" w:hAnsi="Symbol" w:hint="default"/>
+      </w:rPr>
+    </w:lvl>
+    <w:lvl w:ilvl="7" w:tplc="04090003" w:tentative="1">
+      <w:start w:val="1"/>
+      <w:numFmt w:val="bullet"/>
+      <w:lvlText w:val="o"/>
+      <w:lvlJc w:val="left"/>
+      <w:pPr>
+        <w:ind w:left="5760" w:hanging="360"/>
+      </w:pPr>
+      <w:rPr>
+        <w:rFonts w:ascii="Courier New" w:hAnsi="Courier New" w:hint="default"/>
+      </w:rPr>
+    </w:lvl>
+    <w:lvl w:ilvl="8" w:tplc="04090005" w:tentative="1">
+      <w:start w:val="1"/>
+      <w:numFmt w:val="bullet"/>
+      <w:lvlText w:val=""/>
+      <w:lvlJc w:val="left"/>
+      <w:pPr>
+        <w:ind w:left="6480" w:hanging="360"/>
+      </w:pPr>
+      <w:rPr>
+        <w:rFonts w:ascii="Wingdings" w:hAnsi="Wingdings" w:hint="default"/>
+      </w:rPr>
+    </w:lvl>
+  </w:abstractNum>
+  <w:abstractNum w:abstractNumId="2">
     <w:nsid w:val="1562180C"/>
     <w:multiLevelType w:val="hybridMultilevel"/>
     <w:tmpl w:val="6942A336"/>
@@ -1183,7 +1771,129 @@
       </w:rPr>
     </w:lvl>
   </w:abstractNum>
+  <w:abstractNum w:abstractNumId="3">
+    <w:nsid w:val="4E5C5E4F"/>
+    <w:multiLevelType w:val="hybridMultilevel"/>
+    <w:tmpl w:val="A74CC248"/>
+    <w:lvl w:ilvl="0" w:tplc="04090001">
+      <w:start w:val="1"/>
+      <w:numFmt w:val="bullet"/>
+      <w:lvlText w:val=""/>
+      <w:lvlJc w:val="left"/>
+      <w:pPr>
+        <w:ind w:left="720" w:hanging="360"/>
+      </w:pPr>
+      <w:rPr>
+        <w:rFonts w:ascii="Symbol" w:hAnsi="Symbol" w:hint="default"/>
+      </w:rPr>
+    </w:lvl>
+    <w:lvl w:ilvl="1" w:tplc="04090003" w:tentative="1">
+      <w:start w:val="1"/>
+      <w:numFmt w:val="bullet"/>
+      <w:lvlText w:val="o"/>
+      <w:lvlJc w:val="left"/>
+      <w:pPr>
+        <w:ind w:left="1440" w:hanging="360"/>
+      </w:pPr>
+      <w:rPr>
+        <w:rFonts w:ascii="Courier New" w:hAnsi="Courier New" w:hint="default"/>
+      </w:rPr>
+    </w:lvl>
+    <w:lvl w:ilvl="2" w:tplc="04090005" w:tentative="1">
+      <w:start w:val="1"/>
+      <w:numFmt w:val="bullet"/>
+      <w:lvlText w:val=""/>
+      <w:lvlJc w:val="left"/>
+      <w:pPr>
+        <w:ind w:left="2160" w:hanging="360"/>
+      </w:pPr>
+      <w:rPr>
+        <w:rFonts w:ascii="Wingdings" w:hAnsi="Wingdings" w:hint="default"/>
+      </w:rPr>
+    </w:lvl>
+    <w:lvl w:ilvl="3" w:tplc="04090001" w:tentative="1">
+      <w:start w:val="1"/>
+      <w:numFmt w:val="bullet"/>
+      <w:lvlText w:val=""/>
+      <w:lvlJc w:val="left"/>
+      <w:pPr>
+        <w:ind w:left="2880" w:hanging="360"/>
+      </w:pPr>
+      <w:rPr>
+        <w:rFonts w:ascii="Symbol" w:hAnsi="Symbol" w:hint="default"/>
+      </w:rPr>
+    </w:lvl>
+    <w:lvl w:ilvl="4" w:tplc="04090003" w:tentative="1">
+      <w:start w:val="1"/>
+      <w:numFmt w:val="bullet"/>
+      <w:lvlText w:val="o"/>
+      <w:lvlJc w:val="left"/>
+      <w:pPr>
+        <w:ind w:left="3600" w:hanging="360"/>
+      </w:pPr>
+      <w:rPr>
+        <w:rFonts w:ascii="Courier New" w:hAnsi="Courier New" w:hint="default"/>
+      </w:rPr>
+    </w:lvl>
+    <w:lvl w:ilvl="5" w:tplc="04090005" w:tentative="1">
+      <w:start w:val="1"/>
+      <w:numFmt w:val="bullet"/>
+      <w:lvlText w:val=""/>
+      <w:lvlJc w:val="left"/>
+      <w:pPr>
+        <w:ind w:left="4320" w:hanging="360"/>
+      </w:pPr>
+      <w:rPr>
+        <w:rFonts w:ascii="Wingdings" w:hAnsi="Wingdings" w:hint="default"/>
+      </w:rPr>
+    </w:lvl>
+    <w:lvl w:ilvl="6" w:tplc="04090001" w:tentative="1">
+      <w:start w:val="1"/>
+      <w:numFmt w:val="bullet"/>
+      <w:lvlText w:val=""/>
+      <w:lvlJc w:val="left"/>
+      <w:pPr>
+        <w:ind w:left="5040" w:hanging="360"/>
+      </w:pPr>
+      <w:rPr>
+        <w:rFonts w:ascii="Symbol" w:hAnsi="Symbol" w:hint="default"/>
+      </w:rPr>
+    </w:lvl>
+    <w:lvl w:ilvl="7" w:tplc="04090003" w:tentative="1">
+      <w:start w:val="1"/>
+      <w:numFmt w:val="bullet"/>
+      <w:lvlText w:val="o"/>
+      <w:lvlJc w:val="left"/>
+      <w:pPr>
+        <w:ind w:left="5760" w:hanging="360"/>
+      </w:pPr>
+      <w:rPr>
+        <w:rFonts w:ascii="Courier New" w:hAnsi="Courier New" w:hint="default"/>
+      </w:rPr>
+    </w:lvl>
+    <w:lvl w:ilvl="8" w:tplc="04090005" w:tentative="1">
+      <w:start w:val="1"/>
+      <w:numFmt w:val="bullet"/>
+      <w:lvlText w:val=""/>
+      <w:lvlJc w:val="left"/>
+      <w:pPr>
+        <w:ind w:left="6480" w:hanging="360"/>
+      </w:pPr>
+      <w:rPr>
+        <w:rFonts w:ascii="Wingdings" w:hAnsi="Wingdings" w:hint="default"/>
+      </w:rPr>
+    </w:lvl>
+  </w:abstractNum>
   <w:num w:numId="1">
+    <w:abstractNumId w:val="2"/>
+  </w:num>
+  <w:num w:numId="2">
+    <w:abstractNumId w:val="1"/>
+  </w:num>
+  <w:num w:numId="3">
+    <w:abstractNumId w:val="3"/>
+  </w:num>
+  <w:num w:numId="4">
     <w:abstractNumId w:val="0"/>
   </w:num>
 </w:numbering>
@@ -2730,7 +3440,7 @@
 </file>
 
 <file path=customXml/itemProps1.xml><?xml version="1.0" encoding="utf-8"?>
-<ds:datastoreItem xmlns:ds="http://schemas.openxmlformats.org/officeDocument/2006/customXml" ds:itemID="{9E3A460C-354C-CD44-A11B-7B4C76A4F54C}">
+<ds:datastoreItem xmlns:ds="http://schemas.openxmlformats.org/officeDocument/2006/customXml" ds:itemID="{B13B9F6D-7967-4F42-9514-AB5615382A33}">
   <ds:schemaRefs>
     <ds:schemaRef ds:uri="http://schemas.openxmlformats.org/officeDocument/2006/bibliography"/>
   </ds:schemaRefs>

</xml_diff>

<commit_message>
nfs-server overlay installs Amazon EC2 in /nfs/opt; fixed secret key masking; more documentation
</commit_message>
<xml_diff>
--- a/doc/em Development Manual.docx
+++ b/doc/em Development Manual.docx
@@ -428,15 +428,7 @@
           <w:sz w:val="20"/>
         </w:rPr>
         <w:tab/>
-        <w:t>at com.novaordis.em.ec2.parser.InstanceParser.finish(Ins</w:t>
-      </w:r>
-      <w:bookmarkStart w:id="1" w:name="_GoBack"/>
-      <w:bookmarkEnd w:id="1"/>
-      <w:r>
-        <w:rPr>
-          <w:sz w:val="20"/>
-        </w:rPr>
-        <w:t>tanceParser.java:177)</w:t>
+        <w:t>at com.novaordis.em.ec2.parser.InstanceParser.finish(InstanceParser.java:177)</w:t>
       </w:r>
     </w:p>
     <w:p>
@@ -548,18 +540,9 @@
       </w:pPr>
     </w:p>
     <w:p>
-      <w:pPr>
-        <w:pStyle w:val="ListParagraph"/>
-        <w:numPr>
-          <w:ilvl w:val="0"/>
-          <w:numId w:val="3"/>
-        </w:numPr>
-      </w:pPr>
-      <w:r>
-        <w:t>“em version” does not report the correct version, fix that.</w:t>
-      </w:r>
-    </w:p>
-    <w:p/>
+      <w:bookmarkStart w:id="1" w:name="_GoBack"/>
+      <w:bookmarkEnd w:id="1"/>
+    </w:p>
     <w:p>
       <w:pPr>
         <w:pStyle w:val="ListParagraph"/>
@@ -3440,7 +3423,7 @@
 </file>
 
 <file path=customXml/itemProps1.xml><?xml version="1.0" encoding="utf-8"?>
-<ds:datastoreItem xmlns:ds="http://schemas.openxmlformats.org/officeDocument/2006/customXml" ds:itemID="{B13B9F6D-7967-4F42-9514-AB5615382A33}">
+<ds:datastoreItem xmlns:ds="http://schemas.openxmlformats.org/officeDocument/2006/customXml" ds:itemID="{14932A1A-DC1A-734B-AB87-535C51C6EA47}">
   <ds:schemaRefs>
     <ds:schemaRef ds:uri="http://schemas.openxmlformats.org/officeDocument/2006/bibliography"/>
   </ds:schemaRefs>

</xml_diff>

<commit_message>
more documentation work, released the first PDF version
</commit_message>
<xml_diff>
--- a/doc/em Development Manual.docx
+++ b/doc/em Development Manual.docx
@@ -9,6 +9,7 @@
           <w:sz w:val="48"/>
         </w:rPr>
       </w:pPr>
+      <w:bookmarkStart w:id="0" w:name="_GoBack"/>
     </w:p>
     <w:p>
       <w:pPr>
@@ -154,66 +155,6 @@
             <w:rPr>
               <w:noProof/>
             </w:rPr>
-            <w:t>Tactical to Release</w:t>
-          </w:r>
-          <w:r>
-            <w:rPr>
-              <w:noProof/>
-            </w:rPr>
-            <w:tab/>
-          </w:r>
-          <w:r>
-            <w:rPr>
-              <w:noProof/>
-            </w:rPr>
-            <w:fldChar w:fldCharType="begin"/>
-          </w:r>
-          <w:r>
-            <w:rPr>
-              <w:noProof/>
-            </w:rPr>
-            <w:instrText xml:space="preserve"> PAGEREF _Toc296024769 \h </w:instrText>
-          </w:r>
-          <w:r>
-            <w:rPr>
-              <w:noProof/>
-            </w:rPr>
-          </w:r>
-          <w:r>
-            <w:rPr>
-              <w:noProof/>
-            </w:rPr>
-            <w:fldChar w:fldCharType="separate"/>
-          </w:r>
-          <w:r>
-            <w:rPr>
-              <w:noProof/>
-            </w:rPr>
-            <w:t>3</w:t>
-          </w:r>
-          <w:r>
-            <w:rPr>
-              <w:noProof/>
-            </w:rPr>
-            <w:fldChar w:fldCharType="end"/>
-          </w:r>
-        </w:p>
-        <w:p>
-          <w:pPr>
-            <w:pStyle w:val="TOC1"/>
-            <w:tabs>
-              <w:tab w:val="right" w:leader="dot" w:pos="8630"/>
-            </w:tabs>
-            <w:rPr>
-              <w:b w:val="0"/>
-              <w:noProof/>
-              <w:lang w:eastAsia="ja-JP"/>
-            </w:rPr>
-          </w:pPr>
-          <w:r>
-            <w:rPr>
-              <w:noProof/>
-            </w:rPr>
             <w:t>TODO</w:t>
           </w:r>
           <w:r>
@@ -232,7 +173,7 @@
             <w:rPr>
               <w:noProof/>
             </w:rPr>
-            <w:instrText xml:space="preserve"> PAGEREF _Toc296024770 \h </w:instrText>
+            <w:instrText xml:space="preserve"> PAGEREF _Toc296026145 \h </w:instrText>
           </w:r>
           <w:r>
             <w:rPr>
@@ -249,7 +190,7 @@
             <w:rPr>
               <w:noProof/>
             </w:rPr>
-            <w:t>4</w:t>
+            <w:t>3</w:t>
           </w:r>
           <w:r>
             <w:rPr>
@@ -292,7 +233,7 @@
             <w:rPr>
               <w:noProof/>
             </w:rPr>
-            <w:instrText xml:space="preserve"> PAGEREF _Toc296024771 \h </w:instrText>
+            <w:instrText xml:space="preserve"> PAGEREF _Toc296026146 \h </w:instrText>
           </w:r>
           <w:r>
             <w:rPr>
@@ -309,7 +250,7 @@
             <w:rPr>
               <w:noProof/>
             </w:rPr>
-            <w:t>7</w:t>
+            <w:t>6</w:t>
           </w:r>
           <w:r>
             <w:rPr>
@@ -345,19 +286,14 @@
       <w:pPr>
         <w:pStyle w:val="Heading1"/>
       </w:pPr>
-      <w:bookmarkStart w:id="0" w:name="_Toc296024769"/>
-      <w:r>
-        <w:t>Tactical to Release</w:t>
-      </w:r>
-      <w:bookmarkEnd w:id="0"/>
-    </w:p>
-    <w:p/>
-    <w:p/>
-    <w:p>
-      <w:pPr>
-        <w:pStyle w:val="ListParagraph"/>
-      </w:pPr>
-    </w:p>
+      <w:bookmarkStart w:id="1" w:name="_Toc296026145"/>
+      <w:r>
+        <w:t>TODO</w:t>
+      </w:r>
+      <w:bookmarkEnd w:id="1"/>
+    </w:p>
+    <w:p/>
+    <w:p/>
     <w:p>
       <w:pPr>
         <w:pStyle w:val="ListParagraph"/>
@@ -367,32 +303,13 @@
         </w:numPr>
       </w:pPr>
       <w:r>
-        <w:rPr>
-          <w:b/>
-        </w:rPr>
-        <w:t>Continue with the GLD manual and GLD load procedure</w:t>
-      </w:r>
-      <w:r>
-        <w:t>.</w:t>
-      </w:r>
-    </w:p>
-    <w:p/>
-    <w:p>
-      <w:pPr>
-        <w:pStyle w:val="ListParagraph"/>
-        <w:numPr>
-          <w:ilvl w:val="0"/>
-          <w:numId w:val="3"/>
-        </w:numPr>
-      </w:pPr>
-      <w:r>
         <w:t>Getting ssh challenges during the installation. Get rid of those:</w:t>
       </w:r>
     </w:p>
     <w:p/>
     <w:p>
       <w:pPr>
-        <w:ind w:left="360"/>
+        <w:ind w:left="1440"/>
         <w:rPr>
           <w:sz w:val="20"/>
         </w:rPr>
@@ -406,7 +323,7 @@
     </w:p>
     <w:p>
       <w:pPr>
-        <w:ind w:left="360"/>
+        <w:ind w:left="1440"/>
         <w:rPr>
           <w:sz w:val="20"/>
         </w:rPr>
@@ -420,77 +337,13 @@
     </w:p>
     <w:p>
       <w:pPr>
-        <w:ind w:left="360"/>
-        <w:rPr>
-          <w:sz w:val="20"/>
-        </w:rPr>
+        <w:ind w:left="1440"/>
       </w:pPr>
       <w:r>
         <w:rPr>
           <w:sz w:val="20"/>
         </w:rPr>
         <w:t>Are you sure you want to continue connecting (yes/no)? yes</w:t>
-      </w:r>
-    </w:p>
-    <w:p/>
-    <w:p>
-      <w:pPr>
-        <w:pStyle w:val="ListParagraph"/>
-        <w:numPr>
-          <w:ilvl w:val="0"/>
-          <w:numId w:val="3"/>
-        </w:numPr>
-      </w:pPr>
-      <w:r>
-        <w:t>Execute “em status” on an empty environment and update the manual, page 10.</w:t>
-      </w:r>
-    </w:p>
-    <w:p/>
-    <w:p/>
-    <w:p>
-      <w:pPr>
-        <w:pStyle w:val="ListParagraph"/>
-      </w:pPr>
-    </w:p>
-    <w:p>
-      <w:pPr>
-        <w:pStyle w:val="Heading1"/>
-        <w:sectPr>
-          <w:pgSz w:w="12240" w:h="15840"/>
-          <w:pgMar w:top="1440" w:right="1800" w:bottom="1440" w:left="1800" w:header="720" w:footer="720" w:gutter="0"/>
-          <w:cols w:space="720"/>
-          <w:docGrid w:linePitch="360"/>
-        </w:sectPr>
-      </w:pPr>
-    </w:p>
-    <w:p>
-      <w:pPr>
-        <w:pStyle w:val="Heading1"/>
-      </w:pPr>
-      <w:bookmarkStart w:id="1" w:name="_Toc296024770"/>
-      <w:r>
-        <w:t>TODO</w:t>
-      </w:r>
-      <w:bookmarkEnd w:id="1"/>
-    </w:p>
-    <w:p/>
-    <w:p/>
-    <w:p>
-      <w:pPr>
-        <w:pStyle w:val="ListParagraph"/>
-        <w:numPr>
-          <w:ilvl w:val="0"/>
-          <w:numId w:val="1"/>
-        </w:numPr>
-      </w:pPr>
-      <w:r>
-        <w:t xml:space="preserve">Overlays should get rid of </w:t>
-      </w:r>
-      <w:r>
-        <w:t>is-overlay-applied</w:t>
-      </w:r>
-      <w:r>
-        <w:t>() – we’re not using it and complicates things unnecessarily. The overlays should be idempotent.</w:t>
       </w:r>
     </w:p>
     <w:p>
@@ -875,7 +728,7 @@
       <w:pPr>
         <w:pStyle w:val="Heading1"/>
       </w:pPr>
-      <w:bookmarkStart w:id="2" w:name="_Toc296024771"/>
+      <w:bookmarkStart w:id="2" w:name="_Toc296026146"/>
       <w:r>
         <w:t>R</w:t>
       </w:r>
@@ -1283,8 +1136,6 @@
         </w:rPr>
         <w:t>All tests must pass.</w:t>
       </w:r>
-      <w:bookmarkStart w:id="3" w:name="_GoBack"/>
-      <w:bookmarkEnd w:id="3"/>
     </w:p>
     <w:p>
       <w:pPr>
@@ -1382,7 +1233,82 @@
                                 <w:sz w:val="20"/>
                                 <w:szCs w:val="20"/>
                               </w:rPr>
-                              <w:t>git all ...</w:t>
+                              <w:t xml:space="preserve">git </w:t>
+                            </w:r>
+                            <w:r>
+                              <w:rPr>
+                                <w:rFonts w:ascii="Courier New" w:hAnsi="Courier New" w:cs="Courier New"/>
+                                <w:sz w:val="20"/>
+                                <w:szCs w:val="20"/>
+                              </w:rPr>
+                              <w:t>add</w:t>
+                            </w:r>
+                            <w:r>
+                              <w:rPr>
+                                <w:rFonts w:ascii="Courier New" w:hAnsi="Courier New" w:cs="Courier New"/>
+                                <w:sz w:val="20"/>
+                                <w:szCs w:val="20"/>
+                              </w:rPr>
+                              <w:t xml:space="preserve"> ...</w:t>
+                            </w:r>
+                          </w:p>
+                          <w:p>
+                            <w:pPr>
+                              <w:rPr>
+                                <w:rFonts w:ascii="Courier New" w:hAnsi="Courier New" w:cs="Courier New"/>
+                                <w:sz w:val="20"/>
+                                <w:szCs w:val="20"/>
+                              </w:rPr>
+                            </w:pPr>
+                            <w:r>
+                              <w:rPr>
+                                <w:rFonts w:ascii="Courier New" w:hAnsi="Courier New" w:cs="Courier New"/>
+                                <w:sz w:val="20"/>
+                                <w:szCs w:val="20"/>
+                              </w:rPr>
+                              <w:t>git add pom.xml</w:t>
+                            </w:r>
+                          </w:p>
+                          <w:p>
+                            <w:pPr>
+                              <w:rPr>
+                                <w:rFonts w:ascii="Courier New" w:hAnsi="Courier New" w:cs="Courier New"/>
+                                <w:sz w:val="20"/>
+                                <w:szCs w:val="20"/>
+                              </w:rPr>
+                            </w:pPr>
+                            <w:r>
+                              <w:rPr>
+                                <w:rFonts w:ascii="Courier New" w:hAnsi="Courier New" w:cs="Courier New"/>
+                                <w:sz w:val="20"/>
+                                <w:szCs w:val="20"/>
+                              </w:rPr>
+                              <w:t xml:space="preserve">git commit –m </w:t>
+                            </w:r>
+                            <w:r>
+                              <w:rPr>
+                                <w:rFonts w:ascii="Courier New" w:hAnsi="Courier New" w:cs="Courier New"/>
+                                <w:sz w:val="20"/>
+                                <w:szCs w:val="20"/>
+                              </w:rPr>
+                              <w:t>"release 2.5.1-CR1"</w:t>
+                            </w:r>
+                          </w:p>
+                          <w:p>
+                            <w:pPr>
+                              <w:rPr>
+                                <w:rFonts w:ascii="Courier New" w:hAnsi="Courier New" w:cs="Courier New"/>
+                                <w:sz w:val="20"/>
+                                <w:szCs w:val="20"/>
+                              </w:rPr>
+                            </w:pPr>
+                            <w:r>
+                              <w:rPr>
+                                <w:rFonts w:ascii="Courier New" w:hAnsi="Courier New" w:cs="Courier New"/>
+                                <w:sz w:val="20"/>
+                                <w:szCs w:val="20"/>
+                              </w:rPr>
+                              <w:t>git tag -m "release 2.5.1-CR1" release\-2.5.1\-CR1</w:t>
                             </w:r>
                           </w:p>
                           <w:p>
@@ -1439,7 +1365,82 @@
                           <w:sz w:val="20"/>
                           <w:szCs w:val="20"/>
                         </w:rPr>
-                        <w:t>git all ...</w:t>
+                        <w:t xml:space="preserve">git </w:t>
+                      </w:r>
+                      <w:r>
+                        <w:rPr>
+                          <w:rFonts w:ascii="Courier New" w:hAnsi="Courier New" w:cs="Courier New"/>
+                          <w:sz w:val="20"/>
+                          <w:szCs w:val="20"/>
+                        </w:rPr>
+                        <w:t>add</w:t>
+                      </w:r>
+                      <w:r>
+                        <w:rPr>
+                          <w:rFonts w:ascii="Courier New" w:hAnsi="Courier New" w:cs="Courier New"/>
+                          <w:sz w:val="20"/>
+                          <w:szCs w:val="20"/>
+                        </w:rPr>
+                        <w:t xml:space="preserve"> ...</w:t>
+                      </w:r>
+                    </w:p>
+                    <w:p>
+                      <w:pPr>
+                        <w:rPr>
+                          <w:rFonts w:ascii="Courier New" w:hAnsi="Courier New" w:cs="Courier New"/>
+                          <w:sz w:val="20"/>
+                          <w:szCs w:val="20"/>
+                        </w:rPr>
+                      </w:pPr>
+                      <w:r>
+                        <w:rPr>
+                          <w:rFonts w:ascii="Courier New" w:hAnsi="Courier New" w:cs="Courier New"/>
+                          <w:sz w:val="20"/>
+                          <w:szCs w:val="20"/>
+                        </w:rPr>
+                        <w:t>git add pom.xml</w:t>
+                      </w:r>
+                    </w:p>
+                    <w:p>
+                      <w:pPr>
+                        <w:rPr>
+                          <w:rFonts w:ascii="Courier New" w:hAnsi="Courier New" w:cs="Courier New"/>
+                          <w:sz w:val="20"/>
+                          <w:szCs w:val="20"/>
+                        </w:rPr>
+                      </w:pPr>
+                      <w:r>
+                        <w:rPr>
+                          <w:rFonts w:ascii="Courier New" w:hAnsi="Courier New" w:cs="Courier New"/>
+                          <w:sz w:val="20"/>
+                          <w:szCs w:val="20"/>
+                        </w:rPr>
+                        <w:t xml:space="preserve">git commit –m </w:t>
+                      </w:r>
+                      <w:r>
+                        <w:rPr>
+                          <w:rFonts w:ascii="Courier New" w:hAnsi="Courier New" w:cs="Courier New"/>
+                          <w:sz w:val="20"/>
+                          <w:szCs w:val="20"/>
+                        </w:rPr>
+                        <w:t>"release 2.5.1-CR1"</w:t>
+                      </w:r>
+                    </w:p>
+                    <w:p>
+                      <w:pPr>
+                        <w:rPr>
+                          <w:rFonts w:ascii="Courier New" w:hAnsi="Courier New" w:cs="Courier New"/>
+                          <w:sz w:val="20"/>
+                          <w:szCs w:val="20"/>
+                        </w:rPr>
+                      </w:pPr>
+                      <w:r>
+                        <w:rPr>
+                          <w:rFonts w:ascii="Courier New" w:hAnsi="Courier New" w:cs="Courier New"/>
+                          <w:sz w:val="20"/>
+                          <w:szCs w:val="20"/>
+                        </w:rPr>
+                        <w:t>git tag -m "release 2.5.1-CR1" release\-2.5.1\-CR1</w:t>
                       </w:r>
                     </w:p>
                     <w:p>
@@ -1466,13 +1467,329 @@
           <w:noProof/>
         </w:rPr>
       </w:pPr>
-    </w:p>
-    <w:p>
-      <w:pPr>
+      <w:r>
         <w:rPr>
           <w:noProof/>
         </w:rPr>
-      </w:pPr>
+        <mc:AlternateContent>
+          <mc:Choice Requires="wps">
+            <w:drawing>
+              <wp:anchor distT="0" distB="0" distL="114300" distR="114300" simplePos="0" relativeHeight="251665408" behindDoc="0" locked="0" layoutInCell="1" allowOverlap="1" wp14:anchorId="566262EA" wp14:editId="5DB9E1CB">
+                <wp:simplePos x="0" y="0"/>
+                <wp:positionH relativeFrom="column">
+                  <wp:posOffset>0</wp:posOffset>
+                </wp:positionH>
+                <wp:positionV relativeFrom="paragraph">
+                  <wp:posOffset>1483360</wp:posOffset>
+                </wp:positionV>
+                <wp:extent cx="5600700" cy="1485900"/>
+                <wp:effectExtent l="0" t="0" r="38100" b="38100"/>
+                <wp:wrapSquare wrapText="bothSides"/>
+                <wp:docPr id="3" name="Text Box 3"/>
+                <wp:cNvGraphicFramePr/>
+                <a:graphic xmlns:a="http://schemas.openxmlformats.org/drawingml/2006/main">
+                  <a:graphicData uri="http://schemas.microsoft.com/office/word/2010/wordprocessingShape">
+                    <wps:wsp>
+                      <wps:cNvSpPr txBox="1"/>
+                      <wps:spPr>
+                        <a:xfrm>
+                          <a:off x="0" y="0"/>
+                          <a:ext cx="5600700" cy="1485900"/>
+                        </a:xfrm>
+                        <a:prstGeom prst="rect">
+                          <a:avLst/>
+                        </a:prstGeom>
+                        <a:solidFill>
+                          <a:schemeClr val="bg1">
+                            <a:lumMod val="95000"/>
+                          </a:schemeClr>
+                        </a:solidFill>
+                        <a:ln>
+                          <a:solidFill>
+                            <a:schemeClr val="bg1">
+                              <a:lumMod val="75000"/>
+                            </a:schemeClr>
+                          </a:solidFill>
+                        </a:ln>
+                        <a:effectLst/>
+                        <a:extLst>
+                          <a:ext uri="{C572A759-6A51-4108-AA02-DFA0A04FC94B}">
+                            <ma14:wrappingTextBoxFlag xmlns:ma14="http://schemas.microsoft.com/office/mac/drawingml/2011/main"/>
+                          </a:ext>
+                        </a:extLst>
+                      </wps:spPr>
+                      <wps:style>
+                        <a:lnRef idx="0">
+                          <a:schemeClr val="accent1"/>
+                        </a:lnRef>
+                        <a:fillRef idx="0">
+                          <a:schemeClr val="accent1"/>
+                        </a:fillRef>
+                        <a:effectRef idx="0">
+                          <a:schemeClr val="accent1"/>
+                        </a:effectRef>
+                        <a:fontRef idx="minor">
+                          <a:schemeClr val="dk1"/>
+                        </a:fontRef>
+                      </wps:style>
+                      <wps:txbx>
+                        <w:txbxContent>
+                          <w:p>
+                            <w:pPr>
+                              <w:rPr>
+                                <w:rFonts w:ascii="Courier New" w:hAnsi="Courier New" w:cs="Courier New"/>
+                                <w:sz w:val="20"/>
+                                <w:szCs w:val="20"/>
+                              </w:rPr>
+                            </w:pPr>
+                          </w:p>
+                          <w:p>
+                            <w:pPr>
+                              <w:rPr>
+                                <w:rFonts w:ascii="Courier New" w:hAnsi="Courier New" w:cs="Courier New"/>
+                                <w:sz w:val="20"/>
+                                <w:szCs w:val="20"/>
+                              </w:rPr>
+                            </w:pPr>
+                            <w:r>
+                              <w:rPr>
+                                <w:rFonts w:ascii="Courier New" w:hAnsi="Courier New" w:cs="Courier New"/>
+                                <w:sz w:val="20"/>
+                                <w:szCs w:val="20"/>
+                              </w:rPr>
+                              <w:t>./install --zip-only</w:t>
+                            </w:r>
+                          </w:p>
+                          <w:p>
+                            <w:pPr>
+                              <w:rPr>
+                                <w:rFonts w:ascii="Courier New" w:hAnsi="Courier New" w:cs="Courier New"/>
+                                <w:sz w:val="20"/>
+                                <w:szCs w:val="20"/>
+                              </w:rPr>
+                            </w:pPr>
+                          </w:p>
+                          <w:p>
+                            <w:pPr>
+                              <w:rPr>
+                                <w:rFonts w:ascii="Courier New" w:hAnsi="Courier New" w:cs="Courier New"/>
+                                <w:sz w:val="20"/>
+                                <w:szCs w:val="20"/>
+                              </w:rPr>
+                            </w:pPr>
+                            <w:r>
+                              <w:rPr>
+                                <w:rFonts w:ascii="Courier New" w:hAnsi="Courier New" w:cs="Courier New"/>
+                                <w:sz w:val="20"/>
+                                <w:szCs w:val="20"/>
+                              </w:rPr>
+                              <w:t>mv ./target/em-2.5.1-CR1.zip ./releases/</w:t>
+                            </w:r>
+                          </w:p>
+                          <w:p>
+                            <w:pPr>
+                              <w:rPr>
+                                <w:rFonts w:ascii="Courier New" w:hAnsi="Courier New" w:cs="Courier New"/>
+                                <w:sz w:val="20"/>
+                                <w:szCs w:val="20"/>
+                              </w:rPr>
+                            </w:pPr>
+                          </w:p>
+                          <w:p>
+                            <w:pPr>
+                              <w:rPr>
+                                <w:rFonts w:ascii="Courier New" w:hAnsi="Courier New" w:cs="Courier New"/>
+                                <w:sz w:val="20"/>
+                                <w:szCs w:val="20"/>
+                              </w:rPr>
+                            </w:pPr>
+                            <w:r>
+                              <w:rPr>
+                                <w:rFonts w:ascii="Courier New" w:hAnsi="Courier New" w:cs="Courier New"/>
+                                <w:sz w:val="20"/>
+                                <w:szCs w:val="20"/>
+                              </w:rPr>
+                              <w:t>git add ./releases/em-2.5.1-CR1.zip</w:t>
+                            </w:r>
+                          </w:p>
+                          <w:p>
+                            <w:pPr>
+                              <w:rPr>
+                                <w:rFonts w:ascii="Courier New" w:hAnsi="Courier New" w:cs="Courier New"/>
+                                <w:sz w:val="20"/>
+                                <w:szCs w:val="20"/>
+                              </w:rPr>
+                            </w:pPr>
+                          </w:p>
+                          <w:p>
+                            <w:pPr>
+                              <w:rPr>
+                                <w:rFonts w:ascii="Courier New" w:hAnsi="Courier New" w:cs="Courier New"/>
+                                <w:sz w:val="20"/>
+                                <w:szCs w:val="20"/>
+                              </w:rPr>
+                            </w:pPr>
+                            <w:r>
+                              <w:rPr>
+                                <w:rFonts w:ascii="Courier New" w:hAnsi="Courier New" w:cs="Courier New"/>
+                                <w:sz w:val="20"/>
+                                <w:szCs w:val="20"/>
+                              </w:rPr>
+                              <w:t>git commit -m "published release 2.5.1-CR1"</w:t>
+                            </w:r>
+                          </w:p>
+                          <w:p>
+                            <w:pPr>
+                              <w:rPr>
+                                <w:rFonts w:ascii="Courier New" w:hAnsi="Courier New" w:cs="Courier New"/>
+                                <w:sz w:val="20"/>
+                                <w:szCs w:val="20"/>
+                              </w:rPr>
+                            </w:pPr>
+                          </w:p>
+                        </w:txbxContent>
+                      </wps:txbx>
+                      <wps:bodyPr rot="0" spcFirstLastPara="0" vertOverflow="overflow" horzOverflow="overflow" vert="horz" wrap="square" lIns="91440" tIns="45720" rIns="91440" bIns="45720" numCol="1" spcCol="0" rtlCol="0" fromWordArt="0" anchor="t" anchorCtr="0" forceAA="0" compatLnSpc="1">
+                        <a:prstTxWarp prst="textNoShape">
+                          <a:avLst/>
+                        </a:prstTxWarp>
+                        <a:noAutofit/>
+                      </wps:bodyPr>
+                    </wps:wsp>
+                  </a:graphicData>
+                </a:graphic>
+                <wp14:sizeRelV relativeFrom="margin">
+                  <wp14:pctHeight>0</wp14:pctHeight>
+                </wp14:sizeRelV>
+              </wp:anchor>
+            </w:drawing>
+          </mc:Choice>
+          <mc:Fallback>
+            <w:pict>
+              <v:shape id="Text Box 3" o:spid="_x0000_s1029" type="#_x0000_t202" style="position:absolute;margin-left:0;margin-top:116.8pt;width:441pt;height:117pt;z-index:251665408;visibility:visible;mso-wrap-style:square;mso-height-percent:0;mso-wrap-distance-left:9pt;mso-wrap-distance-top:0;mso-wrap-distance-right:9pt;mso-wrap-distance-bottom:0;mso-position-horizontal:absolute;mso-position-horizontal-relative:text;mso-position-vertical:absolute;mso-position-vertical-relative:text;mso-height-percent:0;mso-height-relative:margin;v-text-anchor:top" o:gfxdata="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" fillcolor="#f2f2f2 [3052]" strokecolor="#bfbfbf [2412]">
+                <v:textbox>
+                  <w:txbxContent>
+                    <w:p>
+                      <w:pPr>
+                        <w:rPr>
+                          <w:rFonts w:ascii="Courier New" w:hAnsi="Courier New" w:cs="Courier New"/>
+                          <w:sz w:val="20"/>
+                          <w:szCs w:val="20"/>
+                        </w:rPr>
+                      </w:pPr>
+                    </w:p>
+                    <w:p>
+                      <w:pPr>
+                        <w:rPr>
+                          <w:rFonts w:ascii="Courier New" w:hAnsi="Courier New" w:cs="Courier New"/>
+                          <w:sz w:val="20"/>
+                          <w:szCs w:val="20"/>
+                        </w:rPr>
+                      </w:pPr>
+                      <w:r>
+                        <w:rPr>
+                          <w:rFonts w:ascii="Courier New" w:hAnsi="Courier New" w:cs="Courier New"/>
+                          <w:sz w:val="20"/>
+                          <w:szCs w:val="20"/>
+                        </w:rPr>
+                        <w:t>./install --zip-only</w:t>
+                      </w:r>
+                    </w:p>
+                    <w:p>
+                      <w:pPr>
+                        <w:rPr>
+                          <w:rFonts w:ascii="Courier New" w:hAnsi="Courier New" w:cs="Courier New"/>
+                          <w:sz w:val="20"/>
+                          <w:szCs w:val="20"/>
+                        </w:rPr>
+                      </w:pPr>
+                    </w:p>
+                    <w:p>
+                      <w:pPr>
+                        <w:rPr>
+                          <w:rFonts w:ascii="Courier New" w:hAnsi="Courier New" w:cs="Courier New"/>
+                          <w:sz w:val="20"/>
+                          <w:szCs w:val="20"/>
+                        </w:rPr>
+                      </w:pPr>
+                      <w:r>
+                        <w:rPr>
+                          <w:rFonts w:ascii="Courier New" w:hAnsi="Courier New" w:cs="Courier New"/>
+                          <w:sz w:val="20"/>
+                          <w:szCs w:val="20"/>
+                        </w:rPr>
+                        <w:t>mv ./target/em-2.5.1-CR1.zip ./releases/</w:t>
+                      </w:r>
+                    </w:p>
+                    <w:p>
+                      <w:pPr>
+                        <w:rPr>
+                          <w:rFonts w:ascii="Courier New" w:hAnsi="Courier New" w:cs="Courier New"/>
+                          <w:sz w:val="20"/>
+                          <w:szCs w:val="20"/>
+                        </w:rPr>
+                      </w:pPr>
+                    </w:p>
+                    <w:p>
+                      <w:pPr>
+                        <w:rPr>
+                          <w:rFonts w:ascii="Courier New" w:hAnsi="Courier New" w:cs="Courier New"/>
+                          <w:sz w:val="20"/>
+                          <w:szCs w:val="20"/>
+                        </w:rPr>
+                      </w:pPr>
+                      <w:r>
+                        <w:rPr>
+                          <w:rFonts w:ascii="Courier New" w:hAnsi="Courier New" w:cs="Courier New"/>
+                          <w:sz w:val="20"/>
+                          <w:szCs w:val="20"/>
+                        </w:rPr>
+                        <w:t>git add ./releases/em-2.5.1-CR1.zip</w:t>
+                      </w:r>
+                    </w:p>
+                    <w:p>
+                      <w:pPr>
+                        <w:rPr>
+                          <w:rFonts w:ascii="Courier New" w:hAnsi="Courier New" w:cs="Courier New"/>
+                          <w:sz w:val="20"/>
+                          <w:szCs w:val="20"/>
+                        </w:rPr>
+                      </w:pPr>
+                    </w:p>
+                    <w:p>
+                      <w:pPr>
+                        <w:rPr>
+                          <w:rFonts w:ascii="Courier New" w:hAnsi="Courier New" w:cs="Courier New"/>
+                          <w:sz w:val="20"/>
+                          <w:szCs w:val="20"/>
+                        </w:rPr>
+                      </w:pPr>
+                      <w:r>
+                        <w:rPr>
+                          <w:rFonts w:ascii="Courier New" w:hAnsi="Courier New" w:cs="Courier New"/>
+                          <w:sz w:val="20"/>
+                          <w:szCs w:val="20"/>
+                        </w:rPr>
+                        <w:t>git commit -m "published release 2.5.1-CR1"</w:t>
+                      </w:r>
+                    </w:p>
+                    <w:p>
+                      <w:pPr>
+                        <w:rPr>
+                          <w:rFonts w:ascii="Courier New" w:hAnsi="Courier New" w:cs="Courier New"/>
+                          <w:sz w:val="20"/>
+                          <w:szCs w:val="20"/>
+                        </w:rPr>
+                      </w:pPr>
+                    </w:p>
+                  </w:txbxContent>
+                </v:textbox>
+                <w10:wrap type="square"/>
+              </v:shape>
+            </w:pict>
+          </mc:Fallback>
+        </mc:AlternateContent>
+      </w:r>
     </w:p>
     <w:p>
       <w:pPr>
@@ -1488,38 +1805,7 @@
         </w:rPr>
       </w:pPr>
     </w:p>
-    <w:p>
-      <w:pPr>
-        <w:rPr>
-          <w:noProof/>
-        </w:rPr>
-      </w:pPr>
-    </w:p>
-    <w:p>
-      <w:pPr>
-        <w:rPr>
-          <w:rFonts w:ascii="Courier New" w:hAnsi="Courier New" w:cs="Courier New"/>
-          <w:sz w:val="20"/>
-          <w:szCs w:val="20"/>
-        </w:rPr>
-      </w:pPr>
-      <w:r>
-        <w:rPr>
-          <w:rFonts w:ascii="Courier New" w:hAnsi="Courier New" w:cs="Courier New"/>
-          <w:sz w:val="20"/>
-          <w:szCs w:val="20"/>
-        </w:rPr>
-        <w:t>./install [--zip-only]</w:t>
-      </w:r>
-    </w:p>
-    <w:p>
-      <w:pPr>
-        <w:rPr>
-          <w:noProof/>
-        </w:rPr>
-      </w:pPr>
-    </w:p>
-    <w:p/>
+    <w:bookmarkEnd w:id="0"/>
     <w:sectPr>
       <w:pgSz w:w="12240" w:h="15840"/>
       <w:pgMar w:top="1440" w:right="1800" w:bottom="1440" w:left="1800" w:header="720" w:footer="720" w:gutter="0"/>
@@ -3667,7 +3953,7 @@
 </file>
 
 <file path=customXml/itemProps1.xml><?xml version="1.0" encoding="utf-8"?>
-<ds:datastoreItem xmlns:ds="http://schemas.openxmlformats.org/officeDocument/2006/customXml" ds:itemID="{CFE6682D-89F0-0F40-86B6-1106116C2497}">
+<ds:datastoreItem xmlns:ds="http://schemas.openxmlformats.org/officeDocument/2006/customXml" ds:itemID="{ADC94903-429A-154C-BBEA-238AA7B23FDD}">
   <ds:schemaRefs>
     <ds:schemaRef ds:uri="http://schemas.openxmlformats.org/officeDocument/2006/bibliography"/>
   </ds:schemaRefs>

</xml_diff>